<commit_message>
V 0.85 SendHwCfg mehr Ausgaben Warten bei sendcrlf
</commit_message>
<xml_diff>
--- a/docs/Manual.docx
+++ b/docs/Manual.docx
@@ -278,7 +278,7 @@
           <w:lang w:eastAsia="ar-SA"/>
         </w:rPr>
         <w:pict>
-          <v:group id="_x0000_s1033" style="width:231.25pt;height:105.6pt;mso-position-horizontal-relative:char;mso-position-vertical-relative:line" coordorigin="4055,4856" coordsize="4625,2112">
+          <v:group id="_x0000_s1033" style="width:260.65pt;height:113.25pt;mso-position-horizontal-relative:char;mso-position-vertical-relative:line" coordorigin="4055,4856" coordsize="4625,2112">
             <v:shapetype id="_x0000_t202" coordsize="21600,21600" o:spt="202" path="m,l,21600r21600,l21600,xe">
               <v:stroke joinstyle="miter"/>
               <v:path gradientshapeok="t" o:connecttype="rect"/>
@@ -298,35 +298,7 @@
                         <w:rFonts w:ascii="HD44780" w:hAnsi="HD44780"/>
                         <w:lang w:eastAsia="ar-SA"/>
                       </w:rPr>
-                      <w:t xml:space="preserve">C_4~1  12:04 </w:t>
-                    </w:r>
-                    <w:r>
-                      <w:rPr>
-                        <w:rFonts w:ascii="HD44780" w:hAnsi="HD44780"/>
-                        <w:lang w:eastAsia="ar-SA"/>
-                      </w:rPr>
-                      <w:t xml:space="preserve">  </w:t>
-                    </w:r>
-                    <w:r>
-                      <w:rPr>
-                        <w:rFonts w:ascii="HD44780" w:hAnsi="HD44780"/>
-                        <w:lang w:eastAsia="ar-SA"/>
-                      </w:rPr>
-                      <w:t>3~</w:t>
-                    </w:r>
-                    <w:r>
-                      <w:rPr>
-                        <w:rFonts w:ascii="HD44780" w:hAnsi="HD44780"/>
-                        <w:lang w:eastAsia="ar-SA"/>
-                      </w:rPr>
-                      <w:t>G_</w:t>
-                    </w:r>
-                    <w:r>
-                      <w:rPr>
-                        <w:rFonts w:ascii="HD44780" w:hAnsi="HD44780"/>
-                        <w:lang w:eastAsia="ar-SA"/>
-                      </w:rPr>
-                      <w:t>3</w:t>
+                      <w:t>C_4~1  12:04   3~G_3</w:t>
                     </w:r>
                     <w:r>
                       <w:rPr>
@@ -1361,19 +1333,36 @@
         <w:t xml:space="preserve">Erst wenn keine Tasten gedrückt und keine Register gesetzt sind, erfolgt der Selbsttest. </w:t>
       </w:r>
       <w:r>
-        <w:t xml:space="preserve">Solange kein Selbsttest erfolgt, wird die Schaltung nicht mit Strom versorgt und neben der Uhrzeit wird ein Pfeil nach unten angezeigt. Erst </w:t>
+        <w:t xml:space="preserve">Solange kein Selbsttest erfolgt, </w:t>
+      </w:r>
+      <w:r>
+        <w:t>werden die Ausgangsleitungen</w:t>
+      </w:r>
+      <w:r>
+        <w:t xml:space="preserve"> nicht mit Strom versorgt und neben der Uhrzeit wird ein Pfeil nach unten angezeigt. Erst </w:t>
       </w:r>
       <w:r>
         <w:t xml:space="preserve">nach erfolgreichem </w:t>
       </w:r>
       <w:r>
-        <w:t xml:space="preserve">Selbsttest wird </w:t>
-      </w:r>
-      <w:r>
-        <w:t xml:space="preserve">die Schaltung </w:t>
+        <w:t xml:space="preserve">Selbsttest </w:t>
+      </w:r>
+      <w:r>
+        <w:t xml:space="preserve">werden die Ausgangsleitungen der Module </w:t>
       </w:r>
       <w:r>
         <w:t xml:space="preserve">mit Strom versorgt. </w:t>
+      </w:r>
+      <w:r>
+        <w:t xml:space="preserve">Ohne Stromversorgung der Ausgangsleitungen können vom </w:t>
+      </w:r>
+      <w:proofErr w:type="spellStart"/>
+      <w:r>
+        <w:t>MEePO</w:t>
+      </w:r>
+      <w:proofErr w:type="spellEnd"/>
+      <w:r>
+        <w:t xml:space="preserve"> keine Töne/Register aktiviert werden. Die Verarbeitung von Tastendrücken z. B zu MIDI-Ausgangssignalen funktioniert trotzdem. </w:t>
       </w:r>
     </w:p>
     <w:p>
@@ -2945,7 +2934,29 @@
         <w:t xml:space="preserve">wird auch verwendet um den All-Note-Off-Befehl zu senden. </w:t>
       </w:r>
       <w:r>
-        <w:t xml:space="preserve">Ebenso werden empfangene Programmwechsel an diesen Kanal weitergeleitet. </w:t>
+        <w:t>Ebenso werden empfangene Programmwechsel</w:t>
+      </w:r>
+      <w:r>
+        <w:t xml:space="preserve"> an diesen Kanal weitergeleitet und </w:t>
+      </w:r>
+      <w:proofErr w:type="spellStart"/>
+      <w:r>
+        <w:t>Control</w:t>
+      </w:r>
+      <w:proofErr w:type="spellEnd"/>
+      <w:r>
+        <w:t xml:space="preserve"> </w:t>
+      </w:r>
+      <w:proofErr w:type="spellStart"/>
+      <w:r>
+        <w:t>Changes</w:t>
+      </w:r>
+      <w:proofErr w:type="spellEnd"/>
+      <w:r>
+        <w:t xml:space="preserve"> für die Register.</w:t>
+      </w:r>
+      <w:r>
+        <w:t xml:space="preserve"> </w:t>
       </w:r>
       <w:r>
         <w:t>Er sollte also belegt sein, selbst wenn kein Throu</w:t>
@@ -3065,6 +3076,228 @@
       </w:r>
       <w:r>
         <w:t>eines von drei Bytes.</w:t>
+      </w:r>
+    </w:p>
+    <w:p>
+      <w:pPr>
+        <w:pStyle w:val="berschrift3"/>
+      </w:pPr>
+      <w:r>
+        <w:t>MIDI – MIDI-CC</w:t>
+      </w:r>
+    </w:p>
+    <w:p>
+      <w:r>
+        <w:t xml:space="preserve">Änderungen an den Registern können über den MIDI-Controller-Change-Befehl empfangen und gesendet werden. Das Format ist (hex): </w:t>
+      </w:r>
+      <w:proofErr w:type="spellStart"/>
+      <w:r>
+        <w:t>Bn</w:t>
+      </w:r>
+      <w:proofErr w:type="spellEnd"/>
+      <w:r>
+        <w:t xml:space="preserve"> mm </w:t>
+      </w:r>
+      <w:proofErr w:type="spellStart"/>
+      <w:r>
+        <w:t>rr</w:t>
+      </w:r>
+      <w:proofErr w:type="spellEnd"/>
+      <w:r>
+        <w:t>, hierbei ist n = MIDI-Kanal</w:t>
+      </w:r>
+      <w:r>
+        <w:t>,</w:t>
+      </w:r>
+      <w:r>
+        <w:t xml:space="preserve"> mm = Controller-Nummer (einstellbar) und </w:t>
+      </w:r>
+      <w:proofErr w:type="spellStart"/>
+      <w:r>
+        <w:t>rr</w:t>
+      </w:r>
+      <w:proofErr w:type="spellEnd"/>
+      <w:r>
+        <w:t xml:space="preserve"> = Registernummer – 1, d. h. Register 1 wird als 0 übertragen.</w:t>
+      </w:r>
+      <w:r>
+        <w:t xml:space="preserve"> Der MIDI-Kanal zum Senden wird bei MIDI – </w:t>
+      </w:r>
+      <w:proofErr w:type="spellStart"/>
+      <w:r>
+        <w:t>Thru</w:t>
+      </w:r>
+      <w:proofErr w:type="spellEnd"/>
+      <w:r>
+        <w:t>-Out eingestellt, empfangen werden die Register-Änderungen auf jedem Kanal.</w:t>
+      </w:r>
+    </w:p>
+    <w:p>
+      <w:r>
+        <w:t xml:space="preserve">Einstellbar sind 4 Controller-Nummern, getrennt jeweils für </w:t>
+      </w:r>
+      <w:proofErr w:type="spellStart"/>
+      <w:r>
+        <w:t>In</w:t>
+      </w:r>
+      <w:proofErr w:type="spellEnd"/>
+      <w:r>
+        <w:t>/Out und Register an/aus:</w:t>
+      </w:r>
+    </w:p>
+    <w:tbl>
+      <w:tblPr>
+        <w:tblStyle w:val="Tabellengitternetz"/>
+        <w:tblW w:w="0" w:type="auto"/>
+        <w:tblLook w:val="04A0"/>
+      </w:tblPr>
+      <w:tblGrid>
+        <w:gridCol w:w="1588"/>
+        <w:gridCol w:w="2339"/>
+      </w:tblGrid>
+      <w:tr>
+        <w:tc>
+          <w:tcPr>
+            <w:tcW w:w="0" w:type="auto"/>
+            <w:vAlign w:val="center"/>
+          </w:tcPr>
+          <w:p>
+            <w:pPr>
+              <w:pStyle w:val="KeinLeerraum"/>
+            </w:pPr>
+            <w:proofErr w:type="spellStart"/>
+            <w:r>
+              <w:t>RegOn_I</w:t>
+            </w:r>
+            <w:proofErr w:type="spellEnd"/>
+          </w:p>
+        </w:tc>
+        <w:tc>
+          <w:tcPr>
+            <w:tcW w:w="0" w:type="auto"/>
+            <w:vAlign w:val="center"/>
+          </w:tcPr>
+          <w:p>
+            <w:r>
+              <w:t>MIDI-In für Register an</w:t>
+            </w:r>
+          </w:p>
+        </w:tc>
+      </w:tr>
+      <w:tr>
+        <w:tc>
+          <w:tcPr>
+            <w:tcW w:w="0" w:type="auto"/>
+            <w:vAlign w:val="center"/>
+          </w:tcPr>
+          <w:p>
+            <w:pPr>
+              <w:pStyle w:val="KeinLeerraum"/>
+            </w:pPr>
+            <w:proofErr w:type="spellStart"/>
+            <w:r>
+              <w:t>RegOff_I</w:t>
+            </w:r>
+            <w:proofErr w:type="spellEnd"/>
+          </w:p>
+        </w:tc>
+        <w:tc>
+          <w:tcPr>
+            <w:tcW w:w="0" w:type="auto"/>
+            <w:vAlign w:val="center"/>
+          </w:tcPr>
+          <w:p>
+            <w:r>
+              <w:t>MIDI-In für Register aus</w:t>
+            </w:r>
+          </w:p>
+        </w:tc>
+      </w:tr>
+      <w:tr>
+        <w:tc>
+          <w:tcPr>
+            <w:tcW w:w="0" w:type="auto"/>
+            <w:vAlign w:val="center"/>
+          </w:tcPr>
+          <w:p>
+            <w:pPr>
+              <w:pStyle w:val="KeinLeerraum"/>
+            </w:pPr>
+            <w:proofErr w:type="spellStart"/>
+            <w:r>
+              <w:t>RegOn_O</w:t>
+            </w:r>
+            <w:proofErr w:type="spellEnd"/>
+          </w:p>
+        </w:tc>
+        <w:tc>
+          <w:tcPr>
+            <w:tcW w:w="0" w:type="auto"/>
+            <w:vAlign w:val="center"/>
+          </w:tcPr>
+          <w:p>
+            <w:r>
+              <w:t>MIDI-Out für Register an</w:t>
+            </w:r>
+          </w:p>
+        </w:tc>
+      </w:tr>
+      <w:tr>
+        <w:tc>
+          <w:tcPr>
+            <w:tcW w:w="0" w:type="auto"/>
+            <w:vAlign w:val="center"/>
+          </w:tcPr>
+          <w:p>
+            <w:pPr>
+              <w:pStyle w:val="KeinLeerraum"/>
+            </w:pPr>
+            <w:proofErr w:type="spellStart"/>
+            <w:r>
+              <w:lastRenderedPageBreak/>
+              <w:t>RegOff_O</w:t>
+            </w:r>
+            <w:proofErr w:type="spellEnd"/>
+          </w:p>
+        </w:tc>
+        <w:tc>
+          <w:tcPr>
+            <w:tcW w:w="0" w:type="auto"/>
+            <w:vAlign w:val="center"/>
+          </w:tcPr>
+          <w:p>
+            <w:r>
+              <w:t>MIDI-Out für Register aus</w:t>
+            </w:r>
+          </w:p>
+        </w:tc>
+      </w:tr>
+    </w:tbl>
+    <w:p>
+      <w:r>
+        <w:t xml:space="preserve">Beispiel: Für Controller 81, 80, 83, 82 (dezimal) und MIDI-Kanal 0 wird beim Einschalten von Register 15 gesendet: B0 83 </w:t>
+      </w:r>
+      <w:r>
+        <w:t>0E. Beim Empfangen von B0 80 01 wird Register 0 abgeschaltet.</w:t>
+      </w:r>
+    </w:p>
+    <w:p>
+      <w:r>
+        <w:rPr>
+          <w:rStyle w:val="Fett"/>
+        </w:rPr>
+        <w:t>Hinweis</w:t>
+      </w:r>
+      <w:r>
+        <w:t xml:space="preserve">: Es können nur Register abgeschaltet werden, die von </w:t>
+      </w:r>
+      <w:proofErr w:type="spellStart"/>
+      <w:r>
+        <w:t>MEePO</w:t>
+      </w:r>
+      <w:proofErr w:type="spellEnd"/>
+      <w:r>
+        <w:t xml:space="preserve"> aktiviert wurden. Register, deren Wippen an der Orgel aktiviert sind, können nicht deaktiviert werden.</w:t>
       </w:r>
     </w:p>
     <w:p>
@@ -3257,7 +3490,6 @@
             </w:pPr>
             <w:proofErr w:type="spellStart"/>
             <w:r>
-              <w:lastRenderedPageBreak/>
               <w:t>Setu</w:t>
             </w:r>
             <w:proofErr w:type="spellEnd"/>
@@ -3915,6 +4147,7 @@
               <w:pStyle w:val="KeinLeerraum"/>
             </w:pPr>
             <w:r>
+              <w:lastRenderedPageBreak/>
               <w:t>P+/s</w:t>
             </w:r>
           </w:p>
@@ -4262,7 +4495,6 @@
         <w:rPr>
           <w:lang w:eastAsia="ar-SA"/>
         </w:rPr>
-        <w:lastRenderedPageBreak/>
         <w:t>Textformat: Zeit – Status – Typ – Kategorie – Nummer – Info</w:t>
       </w:r>
     </w:p>
@@ -4433,8 +4665,8 @@
       <w:tblGrid>
         <w:gridCol w:w="1016"/>
         <w:gridCol w:w="722"/>
-        <w:gridCol w:w="1689"/>
-        <w:gridCol w:w="5861"/>
+        <w:gridCol w:w="1789"/>
+        <w:gridCol w:w="5761"/>
       </w:tblGrid>
       <w:tr>
         <w:tc>
@@ -5424,7 +5656,14 @@
                 <w:rFonts w:ascii="Consolas" w:hAnsi="Consolas"/>
                 <w:lang w:eastAsia="ar-SA"/>
               </w:rPr>
-              <w:t>EE:MIDITHru</w:t>
+              <w:t>EE:MIDITh</w:t>
+            </w:r>
+            <w:r>
+              <w:rPr>
+                <w:rFonts w:ascii="Consolas" w:hAnsi="Consolas"/>
+                <w:lang w:eastAsia="ar-SA"/>
+              </w:rPr>
+              <w:t>ru</w:t>
             </w:r>
             <w:proofErr w:type="spellEnd"/>
           </w:p>
@@ -5580,6 +5819,802 @@
           </w:p>
         </w:tc>
       </w:tr>
+      <w:tr>
+        <w:tc>
+          <w:tcPr>
+            <w:tcW w:w="0" w:type="auto"/>
+          </w:tcPr>
+          <w:p>
+            <w:pPr>
+              <w:rPr>
+                <w:lang w:eastAsia="ar-SA"/>
+              </w:rPr>
+            </w:pPr>
+            <w:r>
+              <w:rPr>
+                <w:lang w:eastAsia="ar-SA"/>
+              </w:rPr>
+              <w:lastRenderedPageBreak/>
+              <w:t>1</w:t>
+            </w:r>
+          </w:p>
+        </w:tc>
+        <w:tc>
+          <w:tcPr>
+            <w:tcW w:w="0" w:type="auto"/>
+          </w:tcPr>
+          <w:p>
+            <w:pPr>
+              <w:rPr>
+                <w:lang w:eastAsia="ar-SA"/>
+              </w:rPr>
+            </w:pPr>
+            <w:r>
+              <w:rPr>
+                <w:lang w:eastAsia="ar-SA"/>
+              </w:rPr>
+              <w:t>A</w:t>
+            </w:r>
+          </w:p>
+        </w:tc>
+        <w:tc>
+          <w:tcPr>
+            <w:tcW w:w="0" w:type="auto"/>
+          </w:tcPr>
+          <w:p>
+            <w:pPr>
+              <w:rPr>
+                <w:rFonts w:ascii="Consolas" w:hAnsi="Consolas"/>
+                <w:lang w:eastAsia="ar-SA"/>
+              </w:rPr>
+            </w:pPr>
+            <w:proofErr w:type="spellStart"/>
+            <w:r>
+              <w:rPr>
+                <w:rFonts w:ascii="Consolas" w:hAnsi="Consolas"/>
+                <w:lang w:eastAsia="ar-SA"/>
+              </w:rPr>
+              <w:t>MidiRegCC</w:t>
+            </w:r>
+            <w:proofErr w:type="spellEnd"/>
+          </w:p>
+        </w:tc>
+        <w:tc>
+          <w:tcPr>
+            <w:tcW w:w="0" w:type="auto"/>
+          </w:tcPr>
+          <w:p>
+            <w:pPr>
+              <w:rPr>
+                <w:lang w:eastAsia="ar-SA"/>
+              </w:rPr>
+            </w:pPr>
+            <w:r>
+              <w:rPr>
+                <w:lang w:eastAsia="ar-SA"/>
+              </w:rPr>
+              <w:t>EE-</w:t>
+            </w:r>
+            <w:proofErr w:type="spellStart"/>
+            <w:r>
+              <w:rPr>
+                <w:lang w:eastAsia="ar-SA"/>
+              </w:rPr>
+              <w:t>Prom</w:t>
+            </w:r>
+            <w:proofErr w:type="spellEnd"/>
+            <w:r>
+              <w:rPr>
+                <w:lang w:eastAsia="ar-SA"/>
+              </w:rPr>
+              <w:t xml:space="preserve">: Einstellung MIDI – MID-CC nicht gefunden </w:t>
+            </w:r>
+          </w:p>
+        </w:tc>
+      </w:tr>
+      <w:tr>
+        <w:tc>
+          <w:tcPr>
+            <w:tcW w:w="0" w:type="auto"/>
+          </w:tcPr>
+          <w:p>
+            <w:pPr>
+              <w:rPr>
+                <w:lang w:eastAsia="ar-SA"/>
+              </w:rPr>
+            </w:pPr>
+            <w:r>
+              <w:rPr>
+                <w:lang w:eastAsia="ar-SA"/>
+              </w:rPr>
+              <w:t>2</w:t>
+            </w:r>
+          </w:p>
+        </w:tc>
+        <w:tc>
+          <w:tcPr>
+            <w:tcW w:w="0" w:type="auto"/>
+          </w:tcPr>
+          <w:p>
+            <w:pPr>
+              <w:rPr>
+                <w:lang w:eastAsia="ar-SA"/>
+              </w:rPr>
+            </w:pPr>
+            <w:r>
+              <w:rPr>
+                <w:lang w:eastAsia="ar-SA"/>
+              </w:rPr>
+              <w:t>0</w:t>
+            </w:r>
+          </w:p>
+        </w:tc>
+        <w:tc>
+          <w:tcPr>
+            <w:tcW w:w="0" w:type="auto"/>
+          </w:tcPr>
+          <w:p>
+            <w:pPr>
+              <w:rPr>
+                <w:rFonts w:ascii="Consolas" w:hAnsi="Consolas"/>
+                <w:lang w:eastAsia="ar-SA"/>
+              </w:rPr>
+            </w:pPr>
+            <w:proofErr w:type="spellStart"/>
+            <w:r>
+              <w:rPr>
+                <w:rFonts w:ascii="Consolas" w:hAnsi="Consolas"/>
+                <w:lang w:eastAsia="ar-SA"/>
+              </w:rPr>
+              <w:t>Mod:Fail</w:t>
+            </w:r>
+            <w:proofErr w:type="spellEnd"/>
+          </w:p>
+        </w:tc>
+        <w:tc>
+          <w:tcPr>
+            <w:tcW w:w="0" w:type="auto"/>
+          </w:tcPr>
+          <w:p>
+            <w:pPr>
+              <w:rPr>
+                <w:lang w:eastAsia="ar-SA"/>
+              </w:rPr>
+            </w:pPr>
+            <w:r>
+              <w:rPr>
+                <w:lang w:eastAsia="ar-SA"/>
+              </w:rPr>
+              <w:t xml:space="preserve">Mindestens ein Modul, </w:t>
+            </w:r>
+            <w:proofErr w:type="gramStart"/>
+            <w:r>
+              <w:rPr>
+                <w:lang w:eastAsia="ar-SA"/>
+              </w:rPr>
+              <w:t>dass</w:t>
+            </w:r>
+            <w:proofErr w:type="gramEnd"/>
+            <w:r>
+              <w:rPr>
+                <w:lang w:eastAsia="ar-SA"/>
+              </w:rPr>
+              <w:t xml:space="preserve"> als vorhanden (Setup – Module –</w:t>
+            </w:r>
+            <w:proofErr w:type="spellStart"/>
+            <w:r>
+              <w:rPr>
+                <w:lang w:eastAsia="ar-SA"/>
+              </w:rPr>
+              <w:t>ModRead</w:t>
+            </w:r>
+            <w:proofErr w:type="spellEnd"/>
+            <w:r>
+              <w:rPr>
+                <w:lang w:eastAsia="ar-SA"/>
+              </w:rPr>
+              <w:t xml:space="preserve">) gekennzeichnet wurde, hat den Test beim Einschalten nicht bestanden. Also Info werden </w:t>
+            </w:r>
+            <w:proofErr w:type="spellStart"/>
+            <w:r>
+              <w:rPr>
+                <w:lang w:eastAsia="ar-SA"/>
+              </w:rPr>
+              <w:t>ModRead</w:t>
+            </w:r>
+            <w:proofErr w:type="spellEnd"/>
+            <w:r>
+              <w:rPr>
+                <w:lang w:eastAsia="ar-SA"/>
+              </w:rPr>
+              <w:t xml:space="preserve"> und </w:t>
+            </w:r>
+            <w:proofErr w:type="spellStart"/>
+            <w:r>
+              <w:rPr>
+                <w:lang w:eastAsia="ar-SA"/>
+              </w:rPr>
+              <w:t>ModTest</w:t>
+            </w:r>
+            <w:proofErr w:type="spellEnd"/>
+            <w:r>
+              <w:rPr>
+                <w:lang w:eastAsia="ar-SA"/>
+              </w:rPr>
+              <w:t xml:space="preserve"> </w:t>
+            </w:r>
+            <w:r>
+              <w:rPr>
+                <w:lang w:eastAsia="ar-SA"/>
+              </w:rPr>
+              <w:t xml:space="preserve">in Hex </w:t>
+            </w:r>
+            <w:r>
+              <w:rPr>
+                <w:lang w:eastAsia="ar-SA"/>
+              </w:rPr>
+              <w:t xml:space="preserve">angegeben, z.B. </w:t>
+            </w:r>
+            <w:r>
+              <w:rPr>
+                <w:rStyle w:val="AnfhrungszeichenZchn"/>
+              </w:rPr>
+              <w:t>0504</w:t>
+            </w:r>
+            <w:r>
+              <w:rPr>
+                <w:lang w:eastAsia="ar-SA"/>
+              </w:rPr>
+              <w:t xml:space="preserve"> bedeutet: Module 0 und 2 sollen vorhanden sein („</w:t>
+            </w:r>
+            <w:r>
+              <w:rPr>
+                <w:rStyle w:val="AnfhrungszeichenZchn"/>
+              </w:rPr>
+              <w:t>05</w:t>
+            </w:r>
+            <w:r>
+              <w:rPr>
+                <w:lang w:eastAsia="ar-SA"/>
+              </w:rPr>
+              <w:t>“</w:t>
+            </w:r>
+            <w:r>
+              <w:rPr>
+                <w:lang w:eastAsia="ar-SA"/>
+              </w:rPr>
+              <w:t xml:space="preserve"> = 00000101</w:t>
+            </w:r>
+            <w:r>
+              <w:rPr>
+                <w:lang w:eastAsia="ar-SA"/>
+              </w:rPr>
+              <w:t>), nur Modul 2 ist getestet (</w:t>
+            </w:r>
+            <w:r>
+              <w:rPr>
+                <w:lang w:eastAsia="ar-SA"/>
+              </w:rPr>
+              <w:t>„</w:t>
+            </w:r>
+            <w:r>
+              <w:rPr>
+                <w:rStyle w:val="AnfhrungszeichenZchn"/>
+              </w:rPr>
+              <w:t>04</w:t>
+            </w:r>
+            <w:r>
+              <w:rPr>
+                <w:lang w:eastAsia="ar-SA"/>
+              </w:rPr>
+              <w:t>“</w:t>
+            </w:r>
+            <w:r>
+              <w:rPr>
+                <w:lang w:eastAsia="ar-SA"/>
+              </w:rPr>
+              <w:t xml:space="preserve"> = 00000100</w:t>
+            </w:r>
+            <w:r>
+              <w:rPr>
+                <w:lang w:eastAsia="ar-SA"/>
+              </w:rPr>
+              <w:t>).</w:t>
+            </w:r>
+          </w:p>
+        </w:tc>
+      </w:tr>
+      <w:tr>
+        <w:tc>
+          <w:tcPr>
+            <w:tcW w:w="0" w:type="auto"/>
+          </w:tcPr>
+          <w:p>
+            <w:pPr>
+              <w:rPr>
+                <w:lang w:eastAsia="ar-SA"/>
+              </w:rPr>
+            </w:pPr>
+            <w:r>
+              <w:rPr>
+                <w:lang w:eastAsia="ar-SA"/>
+              </w:rPr>
+              <w:t>2</w:t>
+            </w:r>
+          </w:p>
+        </w:tc>
+        <w:tc>
+          <w:tcPr>
+            <w:tcW w:w="0" w:type="auto"/>
+          </w:tcPr>
+          <w:p>
+            <w:pPr>
+              <w:rPr>
+                <w:lang w:eastAsia="ar-SA"/>
+              </w:rPr>
+            </w:pPr>
+            <w:r>
+              <w:rPr>
+                <w:lang w:eastAsia="ar-SA"/>
+              </w:rPr>
+              <w:t>1</w:t>
+            </w:r>
+          </w:p>
+        </w:tc>
+        <w:tc>
+          <w:tcPr>
+            <w:tcW w:w="0" w:type="auto"/>
+          </w:tcPr>
+          <w:p>
+            <w:pPr>
+              <w:rPr>
+                <w:rFonts w:ascii="Consolas" w:hAnsi="Consolas"/>
+                <w:lang w:eastAsia="ar-SA"/>
+              </w:rPr>
+            </w:pPr>
+            <w:proofErr w:type="spellStart"/>
+            <w:r>
+              <w:rPr>
+                <w:rFonts w:ascii="Consolas" w:hAnsi="Consolas"/>
+                <w:lang w:eastAsia="ar-SA"/>
+              </w:rPr>
+              <w:t>Mod:UnknowInp</w:t>
+            </w:r>
+            <w:proofErr w:type="spellEnd"/>
+          </w:p>
+        </w:tc>
+        <w:tc>
+          <w:tcPr>
+            <w:tcW w:w="0" w:type="auto"/>
+          </w:tcPr>
+          <w:p>
+            <w:pPr>
+              <w:rPr>
+                <w:lang w:eastAsia="ar-SA"/>
+              </w:rPr>
+            </w:pPr>
+            <w:r>
+              <w:rPr>
+                <w:lang w:eastAsia="ar-SA"/>
+              </w:rPr>
+              <w:t>Es wurde eine Leitung eines Moduls aktiviert, der kein Manual oder Register zugewiesen ist Info: Modul und Bit in</w:t>
+            </w:r>
+            <w:r>
+              <w:rPr>
+                <w:lang w:eastAsia="ar-SA"/>
+              </w:rPr>
+              <w:t xml:space="preserve"> </w:t>
+            </w:r>
+            <w:r>
+              <w:rPr>
+                <w:lang w:eastAsia="ar-SA"/>
+              </w:rPr>
+              <w:t>Hex, z. B. „</w:t>
+            </w:r>
+            <w:r>
+              <w:rPr>
+                <w:rStyle w:val="AnfhrungszeichenZchn"/>
+              </w:rPr>
+              <w:t>0212</w:t>
+            </w:r>
+            <w:r>
+              <w:rPr>
+                <w:lang w:eastAsia="ar-SA"/>
+              </w:rPr>
+              <w:t xml:space="preserve">“ = Modul 2, Bit 18 </w:t>
+            </w:r>
+          </w:p>
+        </w:tc>
+      </w:tr>
+      <w:tr>
+        <w:tc>
+          <w:tcPr>
+            <w:tcW w:w="0" w:type="auto"/>
+          </w:tcPr>
+          <w:p>
+            <w:pPr>
+              <w:rPr>
+                <w:lang w:eastAsia="ar-SA"/>
+              </w:rPr>
+            </w:pPr>
+            <w:r>
+              <w:rPr>
+                <w:lang w:eastAsia="ar-SA"/>
+              </w:rPr>
+              <w:t>3</w:t>
+            </w:r>
+          </w:p>
+        </w:tc>
+        <w:tc>
+          <w:tcPr>
+            <w:tcW w:w="0" w:type="auto"/>
+          </w:tcPr>
+          <w:p>
+            <w:pPr>
+              <w:rPr>
+                <w:lang w:eastAsia="ar-SA"/>
+              </w:rPr>
+            </w:pPr>
+            <w:r>
+              <w:rPr>
+                <w:lang w:eastAsia="ar-SA"/>
+              </w:rPr>
+              <w:t>0</w:t>
+            </w:r>
+          </w:p>
+        </w:tc>
+        <w:tc>
+          <w:tcPr>
+            <w:tcW w:w="0" w:type="auto"/>
+          </w:tcPr>
+          <w:p>
+            <w:pPr>
+              <w:rPr>
+                <w:rFonts w:ascii="Consolas" w:hAnsi="Consolas"/>
+                <w:lang w:eastAsia="ar-SA"/>
+              </w:rPr>
+            </w:pPr>
+            <w:proofErr w:type="spellStart"/>
+            <w:r>
+              <w:rPr>
+                <w:rFonts w:ascii="Consolas" w:hAnsi="Consolas"/>
+                <w:lang w:eastAsia="ar-SA"/>
+              </w:rPr>
+              <w:t>OVFL:MidiIn</w:t>
+            </w:r>
+            <w:proofErr w:type="spellEnd"/>
+          </w:p>
+        </w:tc>
+        <w:tc>
+          <w:tcPr>
+            <w:tcW w:w="0" w:type="auto"/>
+          </w:tcPr>
+          <w:p>
+            <w:pPr>
+              <w:rPr>
+                <w:lang w:eastAsia="ar-SA"/>
+              </w:rPr>
+            </w:pPr>
+            <w:r>
+              <w:rPr>
+                <w:lang w:eastAsia="ar-SA"/>
+              </w:rPr>
+              <w:t>Der MIDI-Empfangs-Puffer ist übergelaufen, d.h. eingehende MIDI-Daten gingen verloren, weil sie nicht schnell genug verarbeitet wurden.</w:t>
+            </w:r>
+          </w:p>
+        </w:tc>
+      </w:tr>
+      <w:tr>
+        <w:tc>
+          <w:tcPr>
+            <w:tcW w:w="0" w:type="auto"/>
+          </w:tcPr>
+          <w:p>
+            <w:pPr>
+              <w:rPr>
+                <w:lang w:eastAsia="ar-SA"/>
+              </w:rPr>
+            </w:pPr>
+            <w:r>
+              <w:rPr>
+                <w:lang w:eastAsia="ar-SA"/>
+              </w:rPr>
+              <w:t>3</w:t>
+            </w:r>
+          </w:p>
+        </w:tc>
+        <w:tc>
+          <w:tcPr>
+            <w:tcW w:w="0" w:type="auto"/>
+          </w:tcPr>
+          <w:p>
+            <w:pPr>
+              <w:rPr>
+                <w:lang w:eastAsia="ar-SA"/>
+              </w:rPr>
+            </w:pPr>
+            <w:r>
+              <w:rPr>
+                <w:lang w:eastAsia="ar-SA"/>
+              </w:rPr>
+              <w:t>1</w:t>
+            </w:r>
+          </w:p>
+        </w:tc>
+        <w:tc>
+          <w:tcPr>
+            <w:tcW w:w="0" w:type="auto"/>
+          </w:tcPr>
+          <w:p>
+            <w:pPr>
+              <w:rPr>
+                <w:rFonts w:ascii="Consolas" w:hAnsi="Consolas"/>
+                <w:lang w:eastAsia="ar-SA"/>
+              </w:rPr>
+            </w:pPr>
+            <w:proofErr w:type="spellStart"/>
+            <w:r>
+              <w:rPr>
+                <w:rFonts w:ascii="Consolas" w:hAnsi="Consolas"/>
+                <w:lang w:eastAsia="ar-SA"/>
+              </w:rPr>
+              <w:t>OVFL:MidiOut</w:t>
+            </w:r>
+            <w:proofErr w:type="spellEnd"/>
+          </w:p>
+        </w:tc>
+        <w:tc>
+          <w:tcPr>
+            <w:tcW w:w="0" w:type="auto"/>
+          </w:tcPr>
+          <w:p>
+            <w:pPr>
+              <w:rPr>
+                <w:lang w:eastAsia="ar-SA"/>
+              </w:rPr>
+            </w:pPr>
+            <w:r>
+              <w:rPr>
+                <w:lang w:eastAsia="ar-SA"/>
+              </w:rPr>
+              <w:t>Der MIDI-Ausgangs-Puffer ist übergelaufen, d.h. es sollte</w:t>
+            </w:r>
+            <w:r>
+              <w:rPr>
+                <w:lang w:eastAsia="ar-SA"/>
+              </w:rPr>
+              <w:t>n</w:t>
+            </w:r>
+            <w:r>
+              <w:rPr>
+                <w:lang w:eastAsia="ar-SA"/>
+              </w:rPr>
+              <w:t xml:space="preserve"> zu viele MIDI-Daten gesendet werden</w:t>
+            </w:r>
+            <w:r>
+              <w:rPr>
+                <w:lang w:eastAsia="ar-SA"/>
+              </w:rPr>
+              <w:t>.</w:t>
+            </w:r>
+          </w:p>
+        </w:tc>
+      </w:tr>
+      <w:tr>
+        <w:tc>
+          <w:tcPr>
+            <w:tcW w:w="0" w:type="auto"/>
+          </w:tcPr>
+          <w:p>
+            <w:pPr>
+              <w:rPr>
+                <w:lang w:eastAsia="ar-SA"/>
+              </w:rPr>
+            </w:pPr>
+            <w:r>
+              <w:rPr>
+                <w:lang w:eastAsia="ar-SA"/>
+              </w:rPr>
+              <w:t>4</w:t>
+            </w:r>
+          </w:p>
+        </w:tc>
+        <w:tc>
+          <w:tcPr>
+            <w:tcW w:w="0" w:type="auto"/>
+          </w:tcPr>
+          <w:p>
+            <w:pPr>
+              <w:rPr>
+                <w:lang w:eastAsia="ar-SA"/>
+              </w:rPr>
+            </w:pPr>
+            <w:r>
+              <w:rPr>
+                <w:lang w:eastAsia="ar-SA"/>
+              </w:rPr>
+              <w:t>0</w:t>
+            </w:r>
+          </w:p>
+        </w:tc>
+        <w:tc>
+          <w:tcPr>
+            <w:tcW w:w="0" w:type="auto"/>
+          </w:tcPr>
+          <w:p>
+            <w:pPr>
+              <w:rPr>
+                <w:rFonts w:ascii="Consolas" w:hAnsi="Consolas"/>
+                <w:lang w:eastAsia="ar-SA"/>
+              </w:rPr>
+            </w:pPr>
+            <w:proofErr w:type="spellStart"/>
+            <w:r>
+              <w:rPr>
+                <w:rFonts w:ascii="Consolas" w:hAnsi="Consolas"/>
+                <w:lang w:eastAsia="ar-SA"/>
+              </w:rPr>
+              <w:t>OVFL:PipeMsg</w:t>
+            </w:r>
+            <w:proofErr w:type="spellEnd"/>
+          </w:p>
+        </w:tc>
+        <w:tc>
+          <w:tcPr>
+            <w:tcW w:w="0" w:type="auto"/>
+          </w:tcPr>
+          <w:p>
+            <w:pPr>
+              <w:rPr>
+                <w:lang w:eastAsia="ar-SA"/>
+              </w:rPr>
+            </w:pPr>
+            <w:r>
+              <w:rPr>
+                <w:lang w:eastAsia="ar-SA"/>
+              </w:rPr>
+              <w:t xml:space="preserve">Tastendrücke an der Orgel bzw. von </w:t>
+            </w:r>
+            <w:proofErr w:type="spellStart"/>
+            <w:r>
+              <w:rPr>
+                <w:lang w:eastAsia="ar-SA"/>
+              </w:rPr>
+              <w:t>MEePO</w:t>
+            </w:r>
+            <w:proofErr w:type="spellEnd"/>
+            <w:r>
+              <w:rPr>
+                <w:lang w:eastAsia="ar-SA"/>
+              </w:rPr>
+              <w:t xml:space="preserve"> aktivierte Leitungen konnten nicht verarbeitet werden, da zu viele in kurzer Zeit angefallen sind.</w:t>
+            </w:r>
+          </w:p>
+        </w:tc>
+      </w:tr>
+      <w:tr>
+        <w:tc>
+          <w:tcPr>
+            <w:tcW w:w="0" w:type="auto"/>
+          </w:tcPr>
+          <w:p>
+            <w:pPr>
+              <w:rPr>
+                <w:lang w:eastAsia="ar-SA"/>
+              </w:rPr>
+            </w:pPr>
+            <w:r>
+              <w:rPr>
+                <w:lang w:eastAsia="ar-SA"/>
+              </w:rPr>
+              <w:t>5</w:t>
+            </w:r>
+          </w:p>
+        </w:tc>
+        <w:tc>
+          <w:tcPr>
+            <w:tcW w:w="0" w:type="auto"/>
+          </w:tcPr>
+          <w:p>
+            <w:pPr>
+              <w:rPr>
+                <w:lang w:eastAsia="ar-SA"/>
+              </w:rPr>
+            </w:pPr>
+            <w:r>
+              <w:rPr>
+                <w:lang w:eastAsia="ar-SA"/>
+              </w:rPr>
+              <w:t>0</w:t>
+            </w:r>
+          </w:p>
+        </w:tc>
+        <w:tc>
+          <w:tcPr>
+            <w:tcW w:w="0" w:type="auto"/>
+          </w:tcPr>
+          <w:p>
+            <w:pPr>
+              <w:rPr>
+                <w:rFonts w:ascii="Consolas" w:hAnsi="Consolas"/>
+                <w:lang w:eastAsia="ar-SA"/>
+              </w:rPr>
+            </w:pPr>
+            <w:proofErr w:type="spellStart"/>
+            <w:r>
+              <w:rPr>
+                <w:rFonts w:ascii="Consolas" w:hAnsi="Consolas"/>
+                <w:lang w:eastAsia="ar-SA"/>
+              </w:rPr>
+              <w:t>Pwr:Ou</w:t>
+            </w:r>
+            <w:r>
+              <w:rPr>
+                <w:rFonts w:ascii="Consolas" w:hAnsi="Consolas"/>
+                <w:lang w:eastAsia="ar-SA"/>
+              </w:rPr>
+              <w:t>t</w:t>
+            </w:r>
+            <w:r>
+              <w:rPr>
+                <w:rFonts w:ascii="Consolas" w:hAnsi="Consolas"/>
+                <w:lang w:eastAsia="ar-SA"/>
+              </w:rPr>
+              <w:t>p</w:t>
+            </w:r>
+            <w:r>
+              <w:rPr>
+                <w:rFonts w:ascii="Consolas" w:hAnsi="Consolas"/>
+                <w:lang w:eastAsia="ar-SA"/>
+              </w:rPr>
+              <w:t>utOn</w:t>
+            </w:r>
+            <w:proofErr w:type="spellEnd"/>
+          </w:p>
+        </w:tc>
+        <w:tc>
+          <w:tcPr>
+            <w:tcW w:w="0" w:type="auto"/>
+          </w:tcPr>
+          <w:p>
+            <w:pPr>
+              <w:rPr>
+                <w:lang w:eastAsia="ar-SA"/>
+              </w:rPr>
+            </w:pPr>
+            <w:r>
+              <w:rPr>
+                <w:lang w:eastAsia="ar-SA"/>
+              </w:rPr>
+              <w:t>Mindestens ein nach den Einstellungen vorhandenes und beim Einschalten erfolgreich getestetes Modul hat eine Leitung gemeldet, die aktiv ist</w:t>
+            </w:r>
+            <w:r>
+              <w:rPr>
+                <w:lang w:eastAsia="ar-SA"/>
+              </w:rPr>
+              <w:t>, aber inaktiv sein sollte (Ausgang defekt?)</w:t>
+            </w:r>
+            <w:r>
+              <w:rPr>
+                <w:lang w:eastAsia="ar-SA"/>
+              </w:rPr>
+              <w:t>. Info: Module in Hex, z. B. „</w:t>
+            </w:r>
+            <w:r>
+              <w:rPr>
+                <w:rStyle w:val="AnfhrungszeichenZchn"/>
+              </w:rPr>
+              <w:t>05</w:t>
+            </w:r>
+            <w:r>
+              <w:rPr>
+                <w:lang w:eastAsia="ar-SA"/>
+              </w:rPr>
+              <w:t>“ = 00000101 = Module 0 und 2</w:t>
+            </w:r>
+          </w:p>
+        </w:tc>
+      </w:tr>
     </w:tbl>
     <w:p>
       <w:pPr>
@@ -5697,7 +6732,19 @@
         <w:rPr>
           <w:lang w:eastAsia="ar-SA"/>
         </w:rPr>
-        <w:t>Für Diagnosezwecke. Zeigt die letzten empfangenen MIDI-Daten an.</w:t>
+        <w:t xml:space="preserve">Für Diagnosezwecke. Zeigt die </w:t>
+      </w:r>
+      <w:r>
+        <w:rPr>
+          <w:lang w:eastAsia="ar-SA"/>
+        </w:rPr>
+        <w:t xml:space="preserve">Zahl der </w:t>
+      </w:r>
+      <w:r>
+        <w:rPr>
+          <w:lang w:eastAsia="ar-SA"/>
+        </w:rPr>
+        <w:t>empfangenen MIDI-Daten an.</w:t>
       </w:r>
     </w:p>
     <w:p>
@@ -5718,7 +6765,19 @@
         <w:rPr>
           <w:lang w:eastAsia="ar-SA"/>
         </w:rPr>
-        <w:t>Für Diagnosezwecke. Zeigt die letzten gesendeten MIDI-Daten an.</w:t>
+        <w:t xml:space="preserve">Für Diagnosezwecke. Zeigt die </w:t>
+      </w:r>
+      <w:r>
+        <w:rPr>
+          <w:lang w:eastAsia="ar-SA"/>
+        </w:rPr>
+        <w:t xml:space="preserve">Zahl der </w:t>
+      </w:r>
+      <w:r>
+        <w:rPr>
+          <w:lang w:eastAsia="ar-SA"/>
+        </w:rPr>
+        <w:t>gesendeten MIDI-Daten an.</w:t>
       </w:r>
     </w:p>
     <w:p>
@@ -5726,100 +6785,106 @@
         <w:pStyle w:val="berschrift2"/>
       </w:pPr>
       <w:r>
+        <w:t>Setup</w:t>
+      </w:r>
+    </w:p>
+    <w:p>
+      <w:pPr>
+        <w:rPr>
+          <w:lang w:eastAsia="ar-SA"/>
+        </w:rPr>
+      </w:pPr>
+      <w:r>
+        <w:rPr>
+          <w:lang w:eastAsia="ar-SA"/>
+        </w:rPr>
+        <w:t xml:space="preserve">Einstellungen in Setup sind im Regelfall nur einmalig nach Installation </w:t>
+      </w:r>
+      <w:r>
+        <w:rPr>
+          <w:lang w:eastAsia="ar-SA"/>
+        </w:rPr>
+        <w:t xml:space="preserve">von </w:t>
+      </w:r>
+      <w:proofErr w:type="spellStart"/>
+      <w:r>
+        <w:rPr>
+          <w:lang w:eastAsia="ar-SA"/>
+        </w:rPr>
+        <w:t>MEePO</w:t>
+      </w:r>
+      <w:proofErr w:type="spellEnd"/>
+      <w:r>
+        <w:rPr>
+          <w:lang w:eastAsia="ar-SA"/>
+        </w:rPr>
+        <w:t xml:space="preserve"> nötig. Im Normalbetrieb sollte hier nichts verändert werden.</w:t>
+      </w:r>
+    </w:p>
+    <w:p>
+      <w:pPr>
+        <w:pStyle w:val="Rahmen"/>
+        <w:rPr>
+          <w:lang w:eastAsia="ar-SA"/>
+        </w:rPr>
+      </w:pPr>
+      <w:r>
+        <w:rPr>
+          <w:rStyle w:val="Fett"/>
+        </w:rPr>
+        <w:t>Warnung</w:t>
+      </w:r>
+      <w:r>
+        <w:rPr>
+          <w:lang w:eastAsia="ar-SA"/>
+        </w:rPr>
+        <w:t xml:space="preserve">: Richtige Einstellungen in „Setup“ sind für die Funktion der MIDI-Erweiterung essentiell. Fehler führen meist zu Fehlfunktionen. Änderungen werden sofort umgesetzt. </w:t>
+      </w:r>
+      <w:r>
+        <w:rPr>
+          <w:lang w:eastAsia="ar-SA"/>
+        </w:rPr>
+        <w:t>Es ist sinnvoll, die richtigen Einstellungen aufzuzeichnen.</w:t>
+      </w:r>
+    </w:p>
+    <w:p>
+      <w:pPr>
+        <w:pStyle w:val="berschrift3"/>
+      </w:pPr>
+      <w:r>
+        <w:t>Setup – Module</w:t>
+      </w:r>
+    </w:p>
+    <w:p>
+      <w:pPr>
+        <w:rPr>
+          <w:lang w:eastAsia="ar-SA"/>
+        </w:rPr>
+      </w:pPr>
+      <w:r>
+        <w:rPr>
+          <w:lang w:eastAsia="ar-SA"/>
+        </w:rPr>
+        <w:t xml:space="preserve">Module stellen die Verbindung zu den Schaltleitungen her, die von den Tasten der Orgel zu den Magnetventilen („Relais“) der Pfeifen gehen. Diese Leitungen können </w:t>
+      </w:r>
+      <w:r>
+        <w:rPr>
+          <w:lang w:eastAsia="ar-SA"/>
+        </w:rPr>
+        <w:t xml:space="preserve">gelesen, d.h. </w:t>
+      </w:r>
+      <w:r>
+        <w:rPr>
+          <w:lang w:eastAsia="ar-SA"/>
+        </w:rPr>
+        <w:t xml:space="preserve">abgefragt werden </w:t>
+      </w:r>
+      <w:r>
+        <w:rPr>
+          <w:lang w:eastAsia="ar-SA"/>
+        </w:rPr>
         <w:lastRenderedPageBreak/>
-        <w:t>Setup</w:t>
-      </w:r>
-    </w:p>
-    <w:p>
-      <w:pPr>
-        <w:rPr>
-          <w:lang w:eastAsia="ar-SA"/>
-        </w:rPr>
-      </w:pPr>
-      <w:r>
-        <w:rPr>
-          <w:lang w:eastAsia="ar-SA"/>
-        </w:rPr>
-        <w:t xml:space="preserve">Einstellungen in Setup sind im Regelfall nur einmalig nach Installation </w:t>
-      </w:r>
-      <w:r>
-        <w:rPr>
-          <w:lang w:eastAsia="ar-SA"/>
-        </w:rPr>
-        <w:t xml:space="preserve">von </w:t>
-      </w:r>
-      <w:proofErr w:type="spellStart"/>
-      <w:r>
-        <w:rPr>
-          <w:lang w:eastAsia="ar-SA"/>
-        </w:rPr>
-        <w:t>MEePO</w:t>
-      </w:r>
-      <w:proofErr w:type="spellEnd"/>
-      <w:r>
-        <w:rPr>
-          <w:lang w:eastAsia="ar-SA"/>
-        </w:rPr>
-        <w:t xml:space="preserve"> nötig. Im Normalbetrieb sollte hier nichts verändert werden.</w:t>
-      </w:r>
-    </w:p>
-    <w:p>
-      <w:pPr>
-        <w:pStyle w:val="Rahmen"/>
-        <w:rPr>
-          <w:lang w:eastAsia="ar-SA"/>
-        </w:rPr>
-      </w:pPr>
-      <w:r>
-        <w:rPr>
-          <w:rStyle w:val="Fett"/>
-        </w:rPr>
-        <w:t>Warnung</w:t>
-      </w:r>
-      <w:r>
-        <w:rPr>
-          <w:lang w:eastAsia="ar-SA"/>
-        </w:rPr>
-        <w:t xml:space="preserve">: Richtige Einstellungen in „Setup“ sind für die Funktion der MIDI-Erweiterung essentiell. Fehler führen meist zu Fehlfunktionen. Änderungen werden sofort umgesetzt. </w:t>
-      </w:r>
-      <w:r>
-        <w:rPr>
-          <w:lang w:eastAsia="ar-SA"/>
-        </w:rPr>
-        <w:t>Es ist sinnvoll, die richtigen Einstellungen aufzuzeichnen.</w:t>
-      </w:r>
-    </w:p>
-    <w:p>
-      <w:pPr>
-        <w:pStyle w:val="berschrift3"/>
-      </w:pPr>
-      <w:r>
-        <w:t>Setup – Module</w:t>
-      </w:r>
-    </w:p>
-    <w:p>
-      <w:pPr>
-        <w:rPr>
-          <w:lang w:eastAsia="ar-SA"/>
-        </w:rPr>
-      </w:pPr>
-      <w:r>
-        <w:rPr>
-          <w:lang w:eastAsia="ar-SA"/>
-        </w:rPr>
-        <w:t xml:space="preserve">Module stellen die Verbindung zu den Schaltleitungen her, die von den Tasten der Orgel zu den Magnetventilen („Relais“) der Pfeifen gehen. Diese Leitungen können </w:t>
-      </w:r>
-      <w:r>
-        <w:rPr>
-          <w:lang w:eastAsia="ar-SA"/>
-        </w:rPr>
-        <w:t xml:space="preserve">gelesen, d.h. </w:t>
-      </w:r>
-      <w:r>
-        <w:rPr>
-          <w:lang w:eastAsia="ar-SA"/>
-        </w:rPr>
-        <w:t xml:space="preserve">abgefragt werden (Tastendrücke und gesetzte Register werden erkannt) und </w:t>
+        <w:t xml:space="preserve">(Tastendrücke und gesetzte Register werden erkannt) und </w:t>
       </w:r>
       <w:r>
         <w:rPr>
@@ -6342,177 +7407,177 @@
         <w:pStyle w:val="berschrift3"/>
       </w:pPr>
       <w:r>
+        <w:t xml:space="preserve">Setup – Module – </w:t>
+      </w:r>
+      <w:proofErr w:type="spellStart"/>
+      <w:r>
+        <w:t>ModTest</w:t>
+      </w:r>
+      <w:proofErr w:type="spellEnd"/>
+      <w:r>
+        <w:t xml:space="preserve"> – Read</w:t>
+      </w:r>
+    </w:p>
+    <w:p>
+      <w:pPr>
+        <w:rPr>
+          <w:lang w:eastAsia="ar-SA"/>
+        </w:rPr>
+      </w:pPr>
+      <w:r>
+        <w:rPr>
+          <w:lang w:eastAsia="ar-SA"/>
+        </w:rPr>
+        <w:t>Zeigt de</w:t>
+      </w:r>
+      <w:r>
+        <w:rPr>
+          <w:lang w:eastAsia="ar-SA"/>
+        </w:rPr>
+        <w:t>n 4-Byte-Wert (32 Bit) an, der vom Modul gelesen wurde. 00000000 steht dabei für 32 inaktive Leitungen.</w:t>
+      </w:r>
+    </w:p>
+    <w:p>
+      <w:pPr>
+        <w:pStyle w:val="berschrift3"/>
+      </w:pPr>
+      <w:r>
+        <w:t xml:space="preserve">Setup – Module – </w:t>
+      </w:r>
+      <w:proofErr w:type="spellStart"/>
+      <w:r>
+        <w:t>ModTest</w:t>
+      </w:r>
+      <w:proofErr w:type="spellEnd"/>
+      <w:r>
+        <w:t xml:space="preserve"> – Write</w:t>
+      </w:r>
+    </w:p>
+    <w:p>
+      <w:pPr>
+        <w:rPr>
+          <w:lang w:eastAsia="ar-SA"/>
+        </w:rPr>
+      </w:pPr>
+      <w:r>
+        <w:rPr>
+          <w:lang w:eastAsia="ar-SA"/>
+        </w:rPr>
+        <w:t>Erlaubt die Eingabe eines 4-Byte-Werts (32 Bit), der am Modul ausgegeben wird. FFFFFFFF steht dabei für 32 inaktive Leitungen.</w:t>
+      </w:r>
+    </w:p>
+    <w:p>
+      <w:pPr>
+        <w:pStyle w:val="berschrift3"/>
+      </w:pPr>
+      <w:r>
+        <w:t xml:space="preserve">Setup – Module – </w:t>
+      </w:r>
+      <w:proofErr w:type="spellStart"/>
+      <w:r>
+        <w:t>ModTest</w:t>
+      </w:r>
+      <w:proofErr w:type="spellEnd"/>
+      <w:r>
+        <w:t xml:space="preserve"> – </w:t>
+      </w:r>
+      <w:proofErr w:type="spellStart"/>
+      <w:r>
+        <w:t>TestPtrn</w:t>
+      </w:r>
+      <w:proofErr w:type="spellEnd"/>
+    </w:p>
+    <w:p>
+      <w:pPr>
+        <w:rPr>
+          <w:lang w:eastAsia="ar-SA"/>
+        </w:rPr>
+      </w:pPr>
+      <w:r>
+        <w:rPr>
+          <w:lang w:eastAsia="ar-SA"/>
+        </w:rPr>
+        <w:t xml:space="preserve">Aktiviert nacheinander jede Leitung von Bit 0 bis 31 des Modules für ca. 0,5 Sekunden. </w:t>
+      </w:r>
+      <w:r>
+        <w:rPr>
+          <w:lang w:eastAsia="ar-SA"/>
+        </w:rPr>
+        <w:t xml:space="preserve">Das aktuelle Bit wird angezeigt. </w:t>
+      </w:r>
+      <w:r>
+        <w:rPr>
+          <w:lang w:eastAsia="ar-SA"/>
+        </w:rPr>
+        <w:t>Jeder Tastendruck bricht den Test vorzeitig ab.</w:t>
+      </w:r>
+    </w:p>
+    <w:p>
+      <w:pPr>
+        <w:rPr>
+          <w:lang w:eastAsia="ar-SA"/>
+        </w:rPr>
+      </w:pPr>
+      <w:r>
+        <w:rPr>
+          <w:lang w:eastAsia="ar-SA"/>
+        </w:rPr>
+        <w:t xml:space="preserve">Überprüft </w:t>
+      </w:r>
+      <w:r>
+        <w:rPr>
+          <w:lang w:eastAsia="ar-SA"/>
+        </w:rPr>
+        <w:t xml:space="preserve">wird </w:t>
+      </w:r>
+      <w:r>
+        <w:rPr>
+          <w:lang w:eastAsia="ar-SA"/>
+        </w:rPr>
+        <w:t xml:space="preserve">dabei, ob die </w:t>
+      </w:r>
+      <w:r>
+        <w:rPr>
+          <w:lang w:eastAsia="ar-SA"/>
+        </w:rPr>
+        <w:t xml:space="preserve">aktivierte </w:t>
+      </w:r>
+      <w:r>
+        <w:rPr>
+          <w:lang w:eastAsia="ar-SA"/>
+        </w:rPr>
+        <w:t xml:space="preserve">Leitung auch </w:t>
+      </w:r>
+      <w:r>
+        <w:rPr>
+          <w:lang w:eastAsia="ar-SA"/>
+        </w:rPr>
+        <w:t xml:space="preserve">als </w:t>
+      </w:r>
+      <w:r>
+        <w:rPr>
+          <w:lang w:eastAsia="ar-SA"/>
+        </w:rPr>
+        <w:t xml:space="preserve">aktiv zurückgelesen werden kann, d.h. die Ausgangsstufe funktioniert. </w:t>
+      </w:r>
+      <w:r>
+        <w:rPr>
+          <w:lang w:eastAsia="ar-SA"/>
+        </w:rPr>
+        <w:t>Zeigt ggf. Fehler an oder „ok“ im Erfolgsfall.</w:t>
+      </w:r>
+    </w:p>
+    <w:p>
+      <w:pPr>
+        <w:rPr>
+          <w:lang w:eastAsia="ar-SA"/>
+        </w:rPr>
+      </w:pPr>
+      <w:r>
+        <w:rPr>
+          <w:lang w:eastAsia="ar-SA"/>
+        </w:rPr>
         <w:lastRenderedPageBreak/>
-        <w:t xml:space="preserve">Setup – Module – </w:t>
-      </w:r>
-      <w:proofErr w:type="spellStart"/>
-      <w:r>
-        <w:t>ModTest</w:t>
-      </w:r>
-      <w:proofErr w:type="spellEnd"/>
-      <w:r>
-        <w:t xml:space="preserve"> – Read</w:t>
-      </w:r>
-    </w:p>
-    <w:p>
-      <w:pPr>
-        <w:rPr>
-          <w:lang w:eastAsia="ar-SA"/>
-        </w:rPr>
-      </w:pPr>
-      <w:r>
-        <w:rPr>
-          <w:lang w:eastAsia="ar-SA"/>
-        </w:rPr>
-        <w:t>Zeigt de</w:t>
-      </w:r>
-      <w:r>
-        <w:rPr>
-          <w:lang w:eastAsia="ar-SA"/>
-        </w:rPr>
-        <w:t>n 4-Byte-Wert (32 Bit) an, der vom Modul gelesen wurde. 00000000 steht dabei für 32 inaktive Leitungen.</w:t>
-      </w:r>
-    </w:p>
-    <w:p>
-      <w:pPr>
-        <w:pStyle w:val="berschrift3"/>
-      </w:pPr>
-      <w:r>
-        <w:t xml:space="preserve">Setup – Module – </w:t>
-      </w:r>
-      <w:proofErr w:type="spellStart"/>
-      <w:r>
-        <w:t>ModTest</w:t>
-      </w:r>
-      <w:proofErr w:type="spellEnd"/>
-      <w:r>
-        <w:t xml:space="preserve"> – Write</w:t>
-      </w:r>
-    </w:p>
-    <w:p>
-      <w:pPr>
-        <w:rPr>
-          <w:lang w:eastAsia="ar-SA"/>
-        </w:rPr>
-      </w:pPr>
-      <w:r>
-        <w:rPr>
-          <w:lang w:eastAsia="ar-SA"/>
-        </w:rPr>
-        <w:t>Erlaubt die Eingabe eines 4-Byte-Werts (32 Bit), der am Modul ausgegeben wird. FFFFFFFF steht dabei für 32 inaktive Leitungen.</w:t>
-      </w:r>
-    </w:p>
-    <w:p>
-      <w:pPr>
-        <w:pStyle w:val="berschrift3"/>
-      </w:pPr>
-      <w:r>
-        <w:t xml:space="preserve">Setup – Module – </w:t>
-      </w:r>
-      <w:proofErr w:type="spellStart"/>
-      <w:r>
-        <w:t>ModTest</w:t>
-      </w:r>
-      <w:proofErr w:type="spellEnd"/>
-      <w:r>
-        <w:t xml:space="preserve"> – </w:t>
-      </w:r>
-      <w:proofErr w:type="spellStart"/>
-      <w:r>
-        <w:t>TestPtrn</w:t>
-      </w:r>
-      <w:proofErr w:type="spellEnd"/>
-    </w:p>
-    <w:p>
-      <w:pPr>
-        <w:rPr>
-          <w:lang w:eastAsia="ar-SA"/>
-        </w:rPr>
-      </w:pPr>
-      <w:r>
-        <w:rPr>
-          <w:lang w:eastAsia="ar-SA"/>
-        </w:rPr>
-        <w:t xml:space="preserve">Aktiviert nacheinander jede Leitung von Bit 0 bis 31 des Modules für ca. 0,5 Sekunden. </w:t>
-      </w:r>
-      <w:r>
-        <w:rPr>
-          <w:lang w:eastAsia="ar-SA"/>
-        </w:rPr>
-        <w:t xml:space="preserve">Das aktuelle Bit wird angezeigt. </w:t>
-      </w:r>
-      <w:r>
-        <w:rPr>
-          <w:lang w:eastAsia="ar-SA"/>
-        </w:rPr>
-        <w:t>Jeder Tastendruck bricht den Test vorzeitig ab.</w:t>
-      </w:r>
-    </w:p>
-    <w:p>
-      <w:pPr>
-        <w:rPr>
-          <w:lang w:eastAsia="ar-SA"/>
-        </w:rPr>
-      </w:pPr>
-      <w:r>
-        <w:rPr>
-          <w:lang w:eastAsia="ar-SA"/>
-        </w:rPr>
-        <w:t xml:space="preserve">Überprüft </w:t>
-      </w:r>
-      <w:r>
-        <w:rPr>
-          <w:lang w:eastAsia="ar-SA"/>
-        </w:rPr>
-        <w:t xml:space="preserve">wird </w:t>
-      </w:r>
-      <w:r>
-        <w:rPr>
-          <w:lang w:eastAsia="ar-SA"/>
-        </w:rPr>
-        <w:t xml:space="preserve">dabei, ob die </w:t>
-      </w:r>
-      <w:r>
-        <w:rPr>
-          <w:lang w:eastAsia="ar-SA"/>
-        </w:rPr>
-        <w:t xml:space="preserve">aktivierte </w:t>
-      </w:r>
-      <w:r>
-        <w:rPr>
-          <w:lang w:eastAsia="ar-SA"/>
-        </w:rPr>
-        <w:t xml:space="preserve">Leitung auch </w:t>
-      </w:r>
-      <w:r>
-        <w:rPr>
-          <w:lang w:eastAsia="ar-SA"/>
-        </w:rPr>
-        <w:t xml:space="preserve">als </w:t>
-      </w:r>
-      <w:r>
-        <w:rPr>
-          <w:lang w:eastAsia="ar-SA"/>
-        </w:rPr>
-        <w:t xml:space="preserve">aktiv zurückgelesen werden kann, d.h. die Ausgangsstufe funktioniert. </w:t>
-      </w:r>
-      <w:r>
-        <w:rPr>
-          <w:lang w:eastAsia="ar-SA"/>
-        </w:rPr>
-        <w:t>Zeigt ggf. Fehler an oder „ok“ im Erfolgsfall.</w:t>
-      </w:r>
-    </w:p>
-    <w:p>
-      <w:pPr>
-        <w:rPr>
-          <w:lang w:eastAsia="ar-SA"/>
-        </w:rPr>
-      </w:pPr>
-      <w:r>
-        <w:rPr>
-          <w:lang w:eastAsia="ar-SA"/>
-        </w:rPr>
         <w:t>Hinweis: Es wird nicht geprüft, ob Leitungen, die nicht aktiviert sind, auch als inaktiv gelesen werden</w:t>
       </w:r>
       <w:r>
@@ -6613,19 +7678,11 @@
       <w:tblPr>
         <w:tblStyle w:val="Tabellengitternetz"/>
         <w:tblW w:w="0" w:type="auto"/>
-        <w:tblBorders>
-          <w:top w:val="none" w:sz="0" w:space="0" w:color="auto"/>
-          <w:left w:val="none" w:sz="0" w:space="0" w:color="auto"/>
-          <w:bottom w:val="none" w:sz="0" w:space="0" w:color="auto"/>
-          <w:right w:val="none" w:sz="0" w:space="0" w:color="auto"/>
-          <w:insideH w:val="none" w:sz="0" w:space="0" w:color="auto"/>
-          <w:insideV w:val="none" w:sz="0" w:space="0" w:color="auto"/>
-        </w:tblBorders>
         <w:tblLook w:val="04A0"/>
       </w:tblPr>
       <w:tblGrid>
         <w:gridCol w:w="1930"/>
-        <w:gridCol w:w="5994"/>
+        <w:gridCol w:w="7339"/>
       </w:tblGrid>
       <w:tr>
         <w:tc>
@@ -6655,6 +7712,20 @@
             </w:r>
             <w:r>
               <w:t xml:space="preserve"> nach MIDI-Standard</w:t>
+            </w:r>
+            <w:r>
+              <w:t>. „</w:t>
+            </w:r>
+            <w:proofErr w:type="spellStart"/>
+            <w:r>
+              <w:rPr>
+                <w:rFonts w:ascii="Consolas" w:hAnsi="Consolas"/>
+              </w:rPr>
+              <w:t>none</w:t>
+            </w:r>
+            <w:proofErr w:type="spellEnd"/>
+            <w:r>
+              <w:t>“ = Sektion nicht verwendet.</w:t>
             </w:r>
           </w:p>
         </w:tc>
@@ -6895,7 +7966,6 @@
         <w:rPr>
           <w:rStyle w:val="Fett"/>
         </w:rPr>
-        <w:lastRenderedPageBreak/>
         <w:t>Wichtig</w:t>
       </w:r>
       <w:r>
@@ -7075,6 +8145,7 @@
             </w:pPr>
             <w:proofErr w:type="spellStart"/>
             <w:r>
+              <w:lastRenderedPageBreak/>
               <w:t>RegBeg</w:t>
             </w:r>
             <w:proofErr w:type="spellEnd"/>
@@ -7833,7 +8904,13 @@
     </w:p>
     <w:p>
       <w:r>
-        <w:t>Hinweis: Das Logbuch sollte nur zu Diagnosezwecken eingeschaltet werden, da bei intensivem Spiel sehr viele Daten übertragen werden.</w:t>
+        <w:t xml:space="preserve">Hinweis: Das </w:t>
+      </w:r>
+      <w:r>
+        <w:t>USB-</w:t>
+      </w:r>
+      <w:r>
+        <w:t>Logbuch sollte nur zu Diagnosezwecken eingeschaltet werden, da bei intensivem Spiel sehr viele Daten übertragen werden.</w:t>
       </w:r>
     </w:p>
     <w:p>
@@ -7873,7 +8950,2625 @@
         <w:pStyle w:val="berschrift3"/>
       </w:pPr>
       <w:r>
-        <w:lastRenderedPageBreak/>
+        <w:t xml:space="preserve">Setup – USB – </w:t>
+      </w:r>
+      <w:proofErr w:type="spellStart"/>
+      <w:r>
+        <w:t>SendHWCfg</w:t>
+      </w:r>
+      <w:proofErr w:type="spellEnd"/>
+    </w:p>
+    <w:p>
+      <w:pPr>
+        <w:rPr>
+          <w:lang w:eastAsia="ar-SA"/>
+        </w:rPr>
+      </w:pPr>
+      <w:r>
+        <w:rPr>
+          <w:lang w:eastAsia="ar-SA"/>
+        </w:rPr>
+        <w:t>Se</w:t>
+      </w:r>
+      <w:r>
+        <w:rPr>
+          <w:lang w:eastAsia="ar-SA"/>
+        </w:rPr>
+        <w:t>ndet die Hardware-Konfiguration. Beispiel:</w:t>
+      </w:r>
+    </w:p>
+    <w:p>
+      <w:pPr>
+        <w:pStyle w:val="Anfhrungszeichen"/>
+        <w:rPr>
+          <w:lang w:eastAsia="ar-SA"/>
+        </w:rPr>
+      </w:pPr>
+    </w:p>
+    <w:p>
+      <w:pPr>
+        <w:pStyle w:val="Anfhrungszeichen"/>
+        <w:rPr>
+          <w:lang w:eastAsia="ar-SA"/>
+        </w:rPr>
+      </w:pPr>
+      <w:r>
+        <w:rPr>
+          <w:lang w:eastAsia="ar-SA"/>
+        </w:rPr>
+        <w:t xml:space="preserve">Hardware </w:t>
+      </w:r>
+      <w:proofErr w:type="spellStart"/>
+      <w:r>
+        <w:rPr>
+          <w:lang w:eastAsia="ar-SA"/>
+        </w:rPr>
+        <w:t>Configuration</w:t>
+      </w:r>
+      <w:proofErr w:type="spellEnd"/>
+    </w:p>
+    <w:p>
+      <w:pPr>
+        <w:pStyle w:val="Anfhrungszeichen"/>
+        <w:rPr>
+          <w:lang w:eastAsia="ar-SA"/>
+        </w:rPr>
+      </w:pPr>
+    </w:p>
+    <w:p>
+      <w:pPr>
+        <w:pStyle w:val="Anfhrungszeichen"/>
+        <w:rPr>
+          <w:lang w:eastAsia="ar-SA"/>
+        </w:rPr>
+      </w:pPr>
+      <w:r>
+        <w:rPr>
+          <w:lang w:eastAsia="ar-SA"/>
+        </w:rPr>
+        <w:t xml:space="preserve">Modules </w:t>
+      </w:r>
+      <w:proofErr w:type="spellStart"/>
+      <w:r>
+        <w:rPr>
+          <w:lang w:eastAsia="ar-SA"/>
+        </w:rPr>
+        <w:t>assigned</w:t>
+      </w:r>
+      <w:proofErr w:type="spellEnd"/>
+      <w:r>
+        <w:rPr>
+          <w:lang w:eastAsia="ar-SA"/>
+        </w:rPr>
+        <w:t>: 01r 01w</w:t>
+      </w:r>
+      <w:r>
+        <w:rPr>
+          <w:lang w:eastAsia="ar-SA"/>
+        </w:rPr>
+        <w:tab/>
+      </w:r>
+      <w:r>
+        <w:rPr>
+          <w:b/>
+          <w:lang w:eastAsia="ar-SA"/>
+        </w:rPr>
+        <w:sym w:font="Wingdings" w:char="F0D8"/>
+      </w:r>
+      <w:r>
+        <w:rPr>
+          <w:lang w:eastAsia="ar-SA"/>
+        </w:rPr>
+        <w:t xml:space="preserve"> </w:t>
+      </w:r>
+      <w:r>
+        <w:rPr>
+          <w:rFonts w:ascii="Humnst777 Cn BT" w:hAnsi="Humnst777 Cn BT"/>
+        </w:rPr>
+        <w:t xml:space="preserve">Setup – Modules – </w:t>
+      </w:r>
+      <w:proofErr w:type="spellStart"/>
+      <w:r>
+        <w:rPr>
+          <w:rFonts w:ascii="Humnst777 Cn BT" w:hAnsi="Humnst777 Cn BT"/>
+        </w:rPr>
+        <w:t>ModRead</w:t>
+      </w:r>
+      <w:proofErr w:type="spellEnd"/>
+      <w:r>
+        <w:rPr>
+          <w:rFonts w:ascii="Humnst777 Cn BT" w:hAnsi="Humnst777 Cn BT"/>
+        </w:rPr>
+        <w:t>/</w:t>
+      </w:r>
+      <w:proofErr w:type="spellStart"/>
+      <w:r>
+        <w:rPr>
+          <w:rFonts w:ascii="Humnst777 Cn BT" w:hAnsi="Humnst777 Cn BT"/>
+        </w:rPr>
+        <w:t>ModWrite</w:t>
+      </w:r>
+      <w:proofErr w:type="spellEnd"/>
+      <w:r>
+        <w:rPr>
+          <w:rFonts w:ascii="Humnst777 Cn BT" w:hAnsi="Humnst777 Cn BT"/>
+        </w:rPr>
+        <w:t xml:space="preserve"> (hex)</w:t>
+      </w:r>
+    </w:p>
+    <w:p>
+      <w:pPr>
+        <w:pStyle w:val="Anfhrungszeichen"/>
+        <w:rPr>
+          <w:lang w:eastAsia="ar-SA"/>
+        </w:rPr>
+      </w:pPr>
+      <w:r>
+        <w:rPr>
+          <w:lang w:eastAsia="ar-SA"/>
+        </w:rPr>
+        <w:t xml:space="preserve">Modules </w:t>
+      </w:r>
+      <w:proofErr w:type="spellStart"/>
+      <w:r>
+        <w:rPr>
+          <w:lang w:eastAsia="ar-SA"/>
+        </w:rPr>
+        <w:t>checked</w:t>
+      </w:r>
+      <w:proofErr w:type="spellEnd"/>
+      <w:r>
+        <w:rPr>
+          <w:lang w:eastAsia="ar-SA"/>
+        </w:rPr>
+        <w:t>: 01</w:t>
+      </w:r>
+      <w:r>
+        <w:rPr>
+          <w:lang w:eastAsia="ar-SA"/>
+        </w:rPr>
+        <w:tab/>
+      </w:r>
+      <w:r>
+        <w:rPr>
+          <w:lang w:eastAsia="ar-SA"/>
+        </w:rPr>
+        <w:tab/>
+      </w:r>
+      <w:r>
+        <w:rPr>
+          <w:b/>
+          <w:lang w:eastAsia="ar-SA"/>
+        </w:rPr>
+        <w:sym w:font="Wingdings" w:char="F0D8"/>
+      </w:r>
+      <w:r>
+        <w:rPr>
+          <w:lang w:eastAsia="ar-SA"/>
+        </w:rPr>
+        <w:t xml:space="preserve"> </w:t>
+      </w:r>
+      <w:r>
+        <w:rPr>
+          <w:rFonts w:ascii="Humnst777 Cn BT" w:hAnsi="Humnst777 Cn BT"/>
+        </w:rPr>
+        <w:t xml:space="preserve">Setup – Modules – </w:t>
+      </w:r>
+      <w:proofErr w:type="spellStart"/>
+      <w:r>
+        <w:rPr>
+          <w:rFonts w:ascii="Humnst777 Cn BT" w:hAnsi="Humnst777 Cn BT"/>
+        </w:rPr>
+        <w:t>Mod</w:t>
+      </w:r>
+      <w:r>
+        <w:rPr>
+          <w:rFonts w:ascii="Humnst777 Cn BT" w:hAnsi="Humnst777 Cn BT"/>
+        </w:rPr>
+        <w:t>Test</w:t>
+      </w:r>
+      <w:proofErr w:type="spellEnd"/>
+      <w:r>
+        <w:rPr>
+          <w:rFonts w:ascii="Humnst777 Cn BT" w:hAnsi="Humnst777 Cn BT"/>
+        </w:rPr>
+        <w:t xml:space="preserve"> (hex)</w:t>
+      </w:r>
+    </w:p>
+    <w:p>
+      <w:pPr>
+        <w:pStyle w:val="Anfhrungszeichen"/>
+        <w:rPr>
+          <w:lang w:eastAsia="ar-SA"/>
+        </w:rPr>
+      </w:pPr>
+      <w:r>
+        <w:rPr>
+          <w:lang w:eastAsia="ar-SA"/>
+        </w:rPr>
+        <w:tab/>
+      </w:r>
+      <w:r>
+        <w:rPr>
+          <w:lang w:eastAsia="ar-SA"/>
+        </w:rPr>
+        <w:tab/>
+      </w:r>
+      <w:r>
+        <w:rPr>
+          <w:lang w:eastAsia="ar-SA"/>
+        </w:rPr>
+        <w:tab/>
+      </w:r>
+      <w:r>
+        <w:rPr>
+          <w:lang w:eastAsia="ar-SA"/>
+        </w:rPr>
+        <w:tab/>
+      </w:r>
+      <w:r>
+        <w:rPr>
+          <w:lang w:eastAsia="ar-SA"/>
+        </w:rPr>
+        <w:tab/>
+      </w:r>
+    </w:p>
+    <w:p>
+      <w:pPr>
+        <w:pStyle w:val="Anfhrungszeichen"/>
+        <w:rPr>
+          <w:lang w:eastAsia="ar-SA"/>
+        </w:rPr>
+      </w:pPr>
+      <w:r>
+        <w:rPr>
+          <w:lang w:eastAsia="ar-SA"/>
+        </w:rPr>
+        <w:t>Manual: 3</w:t>
+      </w:r>
+      <w:r>
+        <w:rPr>
+          <w:lang w:eastAsia="ar-SA"/>
+        </w:rPr>
+        <w:tab/>
+      </w:r>
+      <w:r>
+        <w:rPr>
+          <w:lang w:eastAsia="ar-SA"/>
+        </w:rPr>
+        <w:tab/>
+      </w:r>
+      <w:r>
+        <w:rPr>
+          <w:lang w:eastAsia="ar-SA"/>
+        </w:rPr>
+        <w:tab/>
+      </w:r>
+      <w:r>
+        <w:rPr>
+          <w:lang w:eastAsia="ar-SA"/>
+        </w:rPr>
+        <w:tab/>
+      </w:r>
+      <w:r>
+        <w:rPr>
+          <w:b/>
+          <w:lang w:eastAsia="ar-SA"/>
+        </w:rPr>
+        <w:sym w:font="Wingdings" w:char="F0D8"/>
+      </w:r>
+      <w:r>
+        <w:rPr>
+          <w:lang w:eastAsia="ar-SA"/>
+        </w:rPr>
+        <w:t xml:space="preserve"> </w:t>
+      </w:r>
+      <w:r>
+        <w:rPr>
+          <w:rFonts w:ascii="Humnst777 Cn BT" w:hAnsi="Humnst777 Cn BT"/>
+        </w:rPr>
+        <w:t xml:space="preserve">Setup – Modules – </w:t>
+      </w:r>
+      <w:proofErr w:type="spellStart"/>
+      <w:r>
+        <w:rPr>
+          <w:rFonts w:ascii="Humnst777 Cn BT" w:hAnsi="Humnst777 Cn BT"/>
+        </w:rPr>
+        <w:t>Mod</w:t>
+      </w:r>
+      <w:r>
+        <w:rPr>
+          <w:rFonts w:ascii="Humnst777 Cn BT" w:hAnsi="Humnst777 Cn BT"/>
+        </w:rPr>
+        <w:t>Assign</w:t>
+      </w:r>
+      <w:proofErr w:type="spellEnd"/>
+      <w:r>
+        <w:rPr>
+          <w:rFonts w:ascii="Humnst777 Cn BT" w:hAnsi="Humnst777 Cn BT"/>
+        </w:rPr>
+        <w:t xml:space="preserve"> – Man. 3</w:t>
+      </w:r>
+    </w:p>
+    <w:p>
+      <w:pPr>
+        <w:pStyle w:val="Anfhrungszeichen"/>
+        <w:rPr>
+          <w:lang w:eastAsia="ar-SA"/>
+        </w:rPr>
+      </w:pPr>
+      <w:r>
+        <w:rPr>
+          <w:lang w:eastAsia="ar-SA"/>
+        </w:rPr>
+        <w:t>Range 0: 24.43.E0 = C_2-G_4 Module:7, Bits:00-31</w:t>
+      </w:r>
+    </w:p>
+    <w:p>
+      <w:pPr>
+        <w:pStyle w:val="Anfhrungszeichen"/>
+        <w:rPr>
+          <w:lang w:eastAsia="ar-SA"/>
+        </w:rPr>
+      </w:pPr>
+      <w:r>
+        <w:rPr>
+          <w:lang w:eastAsia="ar-SA"/>
+        </w:rPr>
+        <w:t>Range 1: 44.5B.20 = G#4-G_6 Module:1, Bits:00-23</w:t>
+      </w:r>
+    </w:p>
+    <w:p>
+      <w:pPr>
+        <w:pStyle w:val="Anfhrungszeichen"/>
+        <w:rPr>
+          <w:lang w:eastAsia="ar-SA"/>
+        </w:rPr>
+      </w:pPr>
+      <w:r>
+        <w:rPr>
+          <w:lang w:eastAsia="ar-SA"/>
+        </w:rPr>
+        <w:t xml:space="preserve">Range 2: FF.FF.00 = </w:t>
+      </w:r>
+      <w:proofErr w:type="spellStart"/>
+      <w:r>
+        <w:rPr>
+          <w:lang w:eastAsia="ar-SA"/>
+        </w:rPr>
+        <w:t>empty</w:t>
+      </w:r>
+      <w:proofErr w:type="spellEnd"/>
+    </w:p>
+    <w:p>
+      <w:pPr>
+        <w:pStyle w:val="Anfhrungszeichen"/>
+        <w:rPr>
+          <w:lang w:eastAsia="ar-SA"/>
+        </w:rPr>
+      </w:pPr>
+      <w:r>
+        <w:rPr>
+          <w:lang w:eastAsia="ar-SA"/>
+        </w:rPr>
+        <w:t xml:space="preserve">Range 3: FF.FF.00 = </w:t>
+      </w:r>
+      <w:proofErr w:type="spellStart"/>
+      <w:r>
+        <w:rPr>
+          <w:lang w:eastAsia="ar-SA"/>
+        </w:rPr>
+        <w:t>empty</w:t>
+      </w:r>
+      <w:proofErr w:type="spellEnd"/>
+    </w:p>
+    <w:p>
+      <w:pPr>
+        <w:pStyle w:val="Anfhrungszeichen"/>
+        <w:rPr>
+          <w:lang w:eastAsia="ar-SA"/>
+        </w:rPr>
+      </w:pPr>
+      <w:proofErr w:type="spellStart"/>
+      <w:r>
+        <w:rPr>
+          <w:lang w:eastAsia="ar-SA"/>
+        </w:rPr>
+        <w:t>direct</w:t>
+      </w:r>
+      <w:proofErr w:type="spellEnd"/>
+      <w:r>
+        <w:rPr>
+          <w:lang w:eastAsia="ar-SA"/>
+        </w:rPr>
+        <w:t xml:space="preserve"> MIDI-Out(</w:t>
+      </w:r>
+      <w:proofErr w:type="spellStart"/>
+      <w:r>
+        <w:rPr>
+          <w:lang w:eastAsia="ar-SA"/>
+        </w:rPr>
+        <w:t>int</w:t>
+      </w:r>
+      <w:proofErr w:type="spellEnd"/>
+      <w:r>
+        <w:rPr>
+          <w:lang w:eastAsia="ar-SA"/>
+        </w:rPr>
+        <w:t xml:space="preserve">) </w:t>
+      </w:r>
+      <w:proofErr w:type="spellStart"/>
+      <w:r>
+        <w:rPr>
+          <w:lang w:eastAsia="ar-SA"/>
+        </w:rPr>
+        <w:t>for</w:t>
+      </w:r>
+      <w:proofErr w:type="spellEnd"/>
+      <w:r>
+        <w:rPr>
+          <w:lang w:eastAsia="ar-SA"/>
+        </w:rPr>
+        <w:t xml:space="preserve"> </w:t>
+      </w:r>
+      <w:proofErr w:type="spellStart"/>
+      <w:r>
+        <w:rPr>
+          <w:lang w:eastAsia="ar-SA"/>
+        </w:rPr>
+        <w:t>manual</w:t>
+      </w:r>
+      <w:proofErr w:type="spellEnd"/>
+      <w:r>
+        <w:rPr>
+          <w:lang w:eastAsia="ar-SA"/>
+        </w:rPr>
+        <w:t xml:space="preserve">: </w:t>
+      </w:r>
+      <w:proofErr w:type="spellStart"/>
+      <w:r>
+        <w:rPr>
+          <w:lang w:eastAsia="ar-SA"/>
+        </w:rPr>
+        <w:t>no</w:t>
+      </w:r>
+      <w:proofErr w:type="spellEnd"/>
+      <w:r>
+        <w:rPr>
+          <w:lang w:eastAsia="ar-SA"/>
+        </w:rPr>
+        <w:tab/>
+      </w:r>
+      <w:r>
+        <w:rPr>
+          <w:lang w:eastAsia="ar-SA"/>
+        </w:rPr>
+        <w:tab/>
+      </w:r>
+      <w:r>
+        <w:rPr>
+          <w:b/>
+          <w:lang w:eastAsia="ar-SA"/>
+        </w:rPr>
+        <w:sym w:font="Wingdings" w:char="F0D8"/>
+      </w:r>
+      <w:r>
+        <w:rPr>
+          <w:lang w:eastAsia="ar-SA"/>
+        </w:rPr>
+        <w:t xml:space="preserve"> </w:t>
+      </w:r>
+      <w:r>
+        <w:rPr>
+          <w:rFonts w:ascii="Humnst777 Cn BT" w:hAnsi="Humnst777 Cn BT"/>
+        </w:rPr>
+        <w:t>MID</w:t>
+      </w:r>
+      <w:r>
+        <w:rPr>
+          <w:rFonts w:ascii="Humnst777 Cn BT" w:hAnsi="Humnst777 Cn BT"/>
+        </w:rPr>
+        <w:t xml:space="preserve"> – </w:t>
+      </w:r>
+      <w:proofErr w:type="spellStart"/>
+      <w:r>
+        <w:rPr>
+          <w:rFonts w:ascii="Humnst777 Cn BT" w:hAnsi="Humnst777 Cn BT"/>
+        </w:rPr>
+        <w:t>MIDIout</w:t>
+      </w:r>
+      <w:proofErr w:type="spellEnd"/>
+      <w:r>
+        <w:rPr>
+          <w:rFonts w:ascii="Humnst777 Cn BT" w:hAnsi="Humnst777 Cn BT"/>
+        </w:rPr>
+        <w:t xml:space="preserve"> – </w:t>
+      </w:r>
+      <w:r>
+        <w:rPr>
+          <w:rFonts w:ascii="Humnst777 Cn BT" w:hAnsi="Humnst777 Cn BT"/>
+        </w:rPr>
+        <w:t>III(</w:t>
+      </w:r>
+      <w:proofErr w:type="spellStart"/>
+      <w:r>
+        <w:rPr>
+          <w:rFonts w:ascii="Humnst777 Cn BT" w:hAnsi="Humnst777 Cn BT"/>
+        </w:rPr>
+        <w:t>int</w:t>
+      </w:r>
+      <w:proofErr w:type="spellEnd"/>
+      <w:r>
+        <w:rPr>
+          <w:rFonts w:ascii="Humnst777 Cn BT" w:hAnsi="Humnst777 Cn BT"/>
+        </w:rPr>
+        <w:t>)</w:t>
+      </w:r>
+    </w:p>
+    <w:p>
+      <w:pPr>
+        <w:pStyle w:val="Anfhrungszeichen"/>
+        <w:rPr>
+          <w:lang w:eastAsia="ar-SA"/>
+        </w:rPr>
+      </w:pPr>
+    </w:p>
+    <w:p>
+      <w:pPr>
+        <w:pStyle w:val="Anfhrungszeichen"/>
+        <w:rPr>
+          <w:lang w:eastAsia="ar-SA"/>
+        </w:rPr>
+      </w:pPr>
+      <w:r>
+        <w:rPr>
+          <w:lang w:eastAsia="ar-SA"/>
+        </w:rPr>
+        <w:t>Manual: 2</w:t>
+      </w:r>
+      <w:r>
+        <w:rPr>
+          <w:lang w:eastAsia="ar-SA"/>
+        </w:rPr>
+        <w:tab/>
+      </w:r>
+      <w:r>
+        <w:rPr>
+          <w:lang w:eastAsia="ar-SA"/>
+        </w:rPr>
+        <w:tab/>
+      </w:r>
+      <w:r>
+        <w:rPr>
+          <w:lang w:eastAsia="ar-SA"/>
+        </w:rPr>
+        <w:tab/>
+      </w:r>
+      <w:r>
+        <w:rPr>
+          <w:lang w:eastAsia="ar-SA"/>
+        </w:rPr>
+        <w:tab/>
+      </w:r>
+      <w:r>
+        <w:rPr>
+          <w:b/>
+          <w:lang w:eastAsia="ar-SA"/>
+        </w:rPr>
+        <w:sym w:font="Wingdings" w:char="F0D8"/>
+      </w:r>
+      <w:r>
+        <w:rPr>
+          <w:lang w:eastAsia="ar-SA"/>
+        </w:rPr>
+        <w:t xml:space="preserve"> </w:t>
+      </w:r>
+      <w:r>
+        <w:rPr>
+          <w:rFonts w:ascii="Humnst777 Cn BT" w:hAnsi="Humnst777 Cn BT"/>
+        </w:rPr>
+        <w:t xml:space="preserve">Setup – Modules – </w:t>
+      </w:r>
+      <w:proofErr w:type="spellStart"/>
+      <w:r>
+        <w:rPr>
+          <w:rFonts w:ascii="Humnst777 Cn BT" w:hAnsi="Humnst777 Cn BT"/>
+        </w:rPr>
+        <w:t>Mod</w:t>
+      </w:r>
+      <w:r>
+        <w:rPr>
+          <w:rFonts w:ascii="Humnst777 Cn BT" w:hAnsi="Humnst777 Cn BT"/>
+        </w:rPr>
+        <w:t>Assign</w:t>
+      </w:r>
+      <w:proofErr w:type="spellEnd"/>
+      <w:r>
+        <w:rPr>
+          <w:rFonts w:ascii="Humnst777 Cn BT" w:hAnsi="Humnst777 Cn BT"/>
+        </w:rPr>
+        <w:t xml:space="preserve"> – Man. 2</w:t>
+      </w:r>
+    </w:p>
+    <w:p>
+      <w:pPr>
+        <w:pStyle w:val="Anfhrungszeichen"/>
+        <w:rPr>
+          <w:lang w:eastAsia="ar-SA"/>
+        </w:rPr>
+      </w:pPr>
+      <w:r>
+        <w:rPr>
+          <w:lang w:eastAsia="ar-SA"/>
+        </w:rPr>
+        <w:t>Range 0: 24.43.40 = C_2-G_4 Module:2, Bits:00-31</w:t>
+      </w:r>
+    </w:p>
+    <w:p>
+      <w:pPr>
+        <w:pStyle w:val="Anfhrungszeichen"/>
+        <w:rPr>
+          <w:lang w:eastAsia="ar-SA"/>
+        </w:rPr>
+      </w:pPr>
+      <w:r>
+        <w:rPr>
+          <w:lang w:eastAsia="ar-SA"/>
+        </w:rPr>
+        <w:t>Range 1: 44.5B.60 = G#4-G_6 Module:3, Bits:00-23</w:t>
+      </w:r>
+    </w:p>
+    <w:p>
+      <w:pPr>
+        <w:pStyle w:val="Anfhrungszeichen"/>
+        <w:rPr>
+          <w:lang w:eastAsia="ar-SA"/>
+        </w:rPr>
+      </w:pPr>
+      <w:r>
+        <w:rPr>
+          <w:lang w:eastAsia="ar-SA"/>
+        </w:rPr>
+        <w:t xml:space="preserve">Range 2: FF.FF.00 = </w:t>
+      </w:r>
+      <w:proofErr w:type="spellStart"/>
+      <w:r>
+        <w:rPr>
+          <w:lang w:eastAsia="ar-SA"/>
+        </w:rPr>
+        <w:t>empty</w:t>
+      </w:r>
+      <w:proofErr w:type="spellEnd"/>
+    </w:p>
+    <w:p>
+      <w:pPr>
+        <w:pStyle w:val="Anfhrungszeichen"/>
+        <w:rPr>
+          <w:lang w:eastAsia="ar-SA"/>
+        </w:rPr>
+      </w:pPr>
+      <w:r>
+        <w:rPr>
+          <w:lang w:eastAsia="ar-SA"/>
+        </w:rPr>
+        <w:t xml:space="preserve">Range 3: FF.FF.00 = </w:t>
+      </w:r>
+      <w:proofErr w:type="spellStart"/>
+      <w:r>
+        <w:rPr>
+          <w:lang w:eastAsia="ar-SA"/>
+        </w:rPr>
+        <w:t>empty</w:t>
+      </w:r>
+      <w:proofErr w:type="spellEnd"/>
+    </w:p>
+    <w:p>
+      <w:pPr>
+        <w:pStyle w:val="Anfhrungszeichen"/>
+        <w:rPr>
+          <w:lang w:eastAsia="ar-SA"/>
+        </w:rPr>
+      </w:pPr>
+      <w:proofErr w:type="spellStart"/>
+      <w:r>
+        <w:rPr>
+          <w:lang w:eastAsia="ar-SA"/>
+        </w:rPr>
+        <w:t>direct</w:t>
+      </w:r>
+      <w:proofErr w:type="spellEnd"/>
+      <w:r>
+        <w:rPr>
+          <w:lang w:eastAsia="ar-SA"/>
+        </w:rPr>
+        <w:t xml:space="preserve"> MIDI-Out(</w:t>
+      </w:r>
+      <w:proofErr w:type="spellStart"/>
+      <w:r>
+        <w:rPr>
+          <w:lang w:eastAsia="ar-SA"/>
+        </w:rPr>
+        <w:t>int</w:t>
+      </w:r>
+      <w:proofErr w:type="spellEnd"/>
+      <w:r>
+        <w:rPr>
+          <w:lang w:eastAsia="ar-SA"/>
+        </w:rPr>
+        <w:t xml:space="preserve">) </w:t>
+      </w:r>
+      <w:proofErr w:type="spellStart"/>
+      <w:r>
+        <w:rPr>
+          <w:lang w:eastAsia="ar-SA"/>
+        </w:rPr>
+        <w:t>for</w:t>
+      </w:r>
+      <w:proofErr w:type="spellEnd"/>
+      <w:r>
+        <w:rPr>
+          <w:lang w:eastAsia="ar-SA"/>
+        </w:rPr>
+        <w:t xml:space="preserve"> </w:t>
+      </w:r>
+      <w:proofErr w:type="spellStart"/>
+      <w:r>
+        <w:rPr>
+          <w:lang w:eastAsia="ar-SA"/>
+        </w:rPr>
+        <w:t>manual</w:t>
+      </w:r>
+      <w:proofErr w:type="spellEnd"/>
+      <w:r>
+        <w:rPr>
+          <w:lang w:eastAsia="ar-SA"/>
+        </w:rPr>
+        <w:t xml:space="preserve">: </w:t>
+      </w:r>
+      <w:proofErr w:type="spellStart"/>
+      <w:r>
+        <w:rPr>
+          <w:lang w:eastAsia="ar-SA"/>
+        </w:rPr>
+        <w:t>no</w:t>
+      </w:r>
+      <w:proofErr w:type="spellEnd"/>
+      <w:r>
+        <w:rPr>
+          <w:lang w:eastAsia="ar-SA"/>
+        </w:rPr>
+        <w:tab/>
+      </w:r>
+      <w:r>
+        <w:rPr>
+          <w:lang w:eastAsia="ar-SA"/>
+        </w:rPr>
+        <w:tab/>
+      </w:r>
+      <w:r>
+        <w:rPr>
+          <w:b/>
+          <w:lang w:eastAsia="ar-SA"/>
+        </w:rPr>
+        <w:sym w:font="Wingdings" w:char="F0D8"/>
+      </w:r>
+      <w:r>
+        <w:rPr>
+          <w:lang w:eastAsia="ar-SA"/>
+        </w:rPr>
+        <w:t xml:space="preserve"> </w:t>
+      </w:r>
+      <w:r>
+        <w:rPr>
+          <w:rFonts w:ascii="Humnst777 Cn BT" w:hAnsi="Humnst777 Cn BT"/>
+        </w:rPr>
+        <w:t>MID</w:t>
+      </w:r>
+      <w:r>
+        <w:rPr>
+          <w:rFonts w:ascii="Humnst777 Cn BT" w:hAnsi="Humnst777 Cn BT"/>
+        </w:rPr>
+        <w:t xml:space="preserve"> – </w:t>
+      </w:r>
+      <w:proofErr w:type="spellStart"/>
+      <w:r>
+        <w:rPr>
+          <w:rFonts w:ascii="Humnst777 Cn BT" w:hAnsi="Humnst777 Cn BT"/>
+        </w:rPr>
+        <w:t>MIDIout</w:t>
+      </w:r>
+      <w:proofErr w:type="spellEnd"/>
+      <w:r>
+        <w:rPr>
+          <w:rFonts w:ascii="Humnst777 Cn BT" w:hAnsi="Humnst777 Cn BT"/>
+        </w:rPr>
+        <w:t xml:space="preserve"> – </w:t>
+      </w:r>
+      <w:r>
+        <w:rPr>
+          <w:rFonts w:ascii="Humnst777 Cn BT" w:hAnsi="Humnst777 Cn BT"/>
+        </w:rPr>
+        <w:t>II(</w:t>
+      </w:r>
+      <w:proofErr w:type="spellStart"/>
+      <w:r>
+        <w:rPr>
+          <w:rFonts w:ascii="Humnst777 Cn BT" w:hAnsi="Humnst777 Cn BT"/>
+        </w:rPr>
+        <w:t>int</w:t>
+      </w:r>
+      <w:proofErr w:type="spellEnd"/>
+      <w:r>
+        <w:rPr>
+          <w:rFonts w:ascii="Humnst777 Cn BT" w:hAnsi="Humnst777 Cn BT"/>
+        </w:rPr>
+        <w:t>)</w:t>
+      </w:r>
+    </w:p>
+    <w:p>
+      <w:pPr>
+        <w:pStyle w:val="Anfhrungszeichen"/>
+        <w:rPr>
+          <w:lang w:eastAsia="ar-SA"/>
+        </w:rPr>
+      </w:pPr>
+    </w:p>
+    <w:p>
+      <w:pPr>
+        <w:pStyle w:val="Anfhrungszeichen"/>
+        <w:rPr>
+          <w:lang w:eastAsia="ar-SA"/>
+        </w:rPr>
+      </w:pPr>
+      <w:r>
+        <w:rPr>
+          <w:lang w:eastAsia="ar-SA"/>
+        </w:rPr>
+        <w:t>Manual: 1</w:t>
+      </w:r>
+      <w:r>
+        <w:rPr>
+          <w:lang w:eastAsia="ar-SA"/>
+        </w:rPr>
+        <w:tab/>
+      </w:r>
+      <w:r>
+        <w:rPr>
+          <w:lang w:eastAsia="ar-SA"/>
+        </w:rPr>
+        <w:tab/>
+      </w:r>
+      <w:r>
+        <w:rPr>
+          <w:lang w:eastAsia="ar-SA"/>
+        </w:rPr>
+        <w:tab/>
+      </w:r>
+      <w:r>
+        <w:rPr>
+          <w:lang w:eastAsia="ar-SA"/>
+        </w:rPr>
+        <w:tab/>
+      </w:r>
+      <w:r>
+        <w:rPr>
+          <w:b/>
+          <w:lang w:eastAsia="ar-SA"/>
+        </w:rPr>
+        <w:sym w:font="Wingdings" w:char="F0D8"/>
+      </w:r>
+      <w:r>
+        <w:rPr>
+          <w:lang w:eastAsia="ar-SA"/>
+        </w:rPr>
+        <w:t xml:space="preserve"> </w:t>
+      </w:r>
+      <w:r>
+        <w:rPr>
+          <w:rFonts w:ascii="Humnst777 Cn BT" w:hAnsi="Humnst777 Cn BT"/>
+        </w:rPr>
+        <w:t xml:space="preserve">Setup – Modules – </w:t>
+      </w:r>
+      <w:proofErr w:type="spellStart"/>
+      <w:r>
+        <w:rPr>
+          <w:rFonts w:ascii="Humnst777 Cn BT" w:hAnsi="Humnst777 Cn BT"/>
+        </w:rPr>
+        <w:t>Mod</w:t>
+      </w:r>
+      <w:r>
+        <w:rPr>
+          <w:rFonts w:ascii="Humnst777 Cn BT" w:hAnsi="Humnst777 Cn BT"/>
+        </w:rPr>
+        <w:t>Assign</w:t>
+      </w:r>
+      <w:proofErr w:type="spellEnd"/>
+      <w:r>
+        <w:rPr>
+          <w:rFonts w:ascii="Humnst777 Cn BT" w:hAnsi="Humnst777 Cn BT"/>
+        </w:rPr>
+        <w:t xml:space="preserve"> – Man. 1</w:t>
+      </w:r>
+    </w:p>
+    <w:p>
+      <w:pPr>
+        <w:pStyle w:val="Anfhrungszeichen"/>
+        <w:rPr>
+          <w:lang w:eastAsia="ar-SA"/>
+        </w:rPr>
+      </w:pPr>
+      <w:r>
+        <w:rPr>
+          <w:lang w:eastAsia="ar-SA"/>
+        </w:rPr>
+        <w:t>Range 0: 24.43.80 = C_2-G_4 Module:4, Bits:00-31</w:t>
+      </w:r>
+    </w:p>
+    <w:p>
+      <w:pPr>
+        <w:pStyle w:val="Anfhrungszeichen"/>
+        <w:rPr>
+          <w:lang w:eastAsia="ar-SA"/>
+        </w:rPr>
+      </w:pPr>
+      <w:r>
+        <w:rPr>
+          <w:lang w:eastAsia="ar-SA"/>
+        </w:rPr>
+        <w:t>Range 1: 44.5B.A0 = G#4-G_6 Module:5, Bits:00-23</w:t>
+      </w:r>
+    </w:p>
+    <w:p>
+      <w:pPr>
+        <w:pStyle w:val="Anfhrungszeichen"/>
+        <w:rPr>
+          <w:lang w:eastAsia="ar-SA"/>
+        </w:rPr>
+      </w:pPr>
+      <w:r>
+        <w:rPr>
+          <w:lang w:eastAsia="ar-SA"/>
+        </w:rPr>
+        <w:t xml:space="preserve">Range 2: FF.FF.00 = </w:t>
+      </w:r>
+      <w:proofErr w:type="spellStart"/>
+      <w:r>
+        <w:rPr>
+          <w:lang w:eastAsia="ar-SA"/>
+        </w:rPr>
+        <w:t>empty</w:t>
+      </w:r>
+      <w:proofErr w:type="spellEnd"/>
+    </w:p>
+    <w:p>
+      <w:pPr>
+        <w:pStyle w:val="Anfhrungszeichen"/>
+        <w:rPr>
+          <w:lang w:eastAsia="ar-SA"/>
+        </w:rPr>
+      </w:pPr>
+      <w:r>
+        <w:rPr>
+          <w:lang w:eastAsia="ar-SA"/>
+        </w:rPr>
+        <w:t xml:space="preserve">Range 3: FF.FF.00 = </w:t>
+      </w:r>
+      <w:proofErr w:type="spellStart"/>
+      <w:r>
+        <w:rPr>
+          <w:lang w:eastAsia="ar-SA"/>
+        </w:rPr>
+        <w:t>empty</w:t>
+      </w:r>
+      <w:proofErr w:type="spellEnd"/>
+    </w:p>
+    <w:p>
+      <w:pPr>
+        <w:pStyle w:val="Anfhrungszeichen"/>
+        <w:rPr>
+          <w:lang w:eastAsia="ar-SA"/>
+        </w:rPr>
+      </w:pPr>
+      <w:proofErr w:type="spellStart"/>
+      <w:r>
+        <w:rPr>
+          <w:lang w:eastAsia="ar-SA"/>
+        </w:rPr>
+        <w:t>direct</w:t>
+      </w:r>
+      <w:proofErr w:type="spellEnd"/>
+      <w:r>
+        <w:rPr>
+          <w:lang w:eastAsia="ar-SA"/>
+        </w:rPr>
+        <w:t xml:space="preserve"> MIDI-Out(</w:t>
+      </w:r>
+      <w:proofErr w:type="spellStart"/>
+      <w:r>
+        <w:rPr>
+          <w:lang w:eastAsia="ar-SA"/>
+        </w:rPr>
+        <w:t>int</w:t>
+      </w:r>
+      <w:proofErr w:type="spellEnd"/>
+      <w:r>
+        <w:rPr>
+          <w:lang w:eastAsia="ar-SA"/>
+        </w:rPr>
+        <w:t xml:space="preserve">) </w:t>
+      </w:r>
+      <w:proofErr w:type="spellStart"/>
+      <w:r>
+        <w:rPr>
+          <w:lang w:eastAsia="ar-SA"/>
+        </w:rPr>
+        <w:t>for</w:t>
+      </w:r>
+      <w:proofErr w:type="spellEnd"/>
+      <w:r>
+        <w:rPr>
+          <w:lang w:eastAsia="ar-SA"/>
+        </w:rPr>
+        <w:t xml:space="preserve"> </w:t>
+      </w:r>
+      <w:proofErr w:type="spellStart"/>
+      <w:r>
+        <w:rPr>
+          <w:lang w:eastAsia="ar-SA"/>
+        </w:rPr>
+        <w:t>manual</w:t>
+      </w:r>
+      <w:proofErr w:type="spellEnd"/>
+      <w:r>
+        <w:rPr>
+          <w:lang w:eastAsia="ar-SA"/>
+        </w:rPr>
+        <w:t xml:space="preserve">: </w:t>
+      </w:r>
+      <w:proofErr w:type="spellStart"/>
+      <w:r>
+        <w:rPr>
+          <w:lang w:eastAsia="ar-SA"/>
+        </w:rPr>
+        <w:t>no</w:t>
+      </w:r>
+      <w:proofErr w:type="spellEnd"/>
+      <w:r>
+        <w:rPr>
+          <w:lang w:eastAsia="ar-SA"/>
+        </w:rPr>
+        <w:tab/>
+      </w:r>
+      <w:r>
+        <w:rPr>
+          <w:lang w:eastAsia="ar-SA"/>
+        </w:rPr>
+        <w:tab/>
+      </w:r>
+      <w:r>
+        <w:rPr>
+          <w:b/>
+          <w:lang w:eastAsia="ar-SA"/>
+        </w:rPr>
+        <w:sym w:font="Wingdings" w:char="F0D8"/>
+      </w:r>
+      <w:r>
+        <w:rPr>
+          <w:lang w:eastAsia="ar-SA"/>
+        </w:rPr>
+        <w:t xml:space="preserve"> </w:t>
+      </w:r>
+      <w:r>
+        <w:rPr>
+          <w:rFonts w:ascii="Humnst777 Cn BT" w:hAnsi="Humnst777 Cn BT"/>
+        </w:rPr>
+        <w:t>MID</w:t>
+      </w:r>
+      <w:r>
+        <w:rPr>
+          <w:rFonts w:ascii="Humnst777 Cn BT" w:hAnsi="Humnst777 Cn BT"/>
+        </w:rPr>
+        <w:t xml:space="preserve"> – </w:t>
+      </w:r>
+      <w:proofErr w:type="spellStart"/>
+      <w:r>
+        <w:rPr>
+          <w:rFonts w:ascii="Humnst777 Cn BT" w:hAnsi="Humnst777 Cn BT"/>
+        </w:rPr>
+        <w:t>MIDIout</w:t>
+      </w:r>
+      <w:proofErr w:type="spellEnd"/>
+      <w:r>
+        <w:rPr>
+          <w:rFonts w:ascii="Humnst777 Cn BT" w:hAnsi="Humnst777 Cn BT"/>
+        </w:rPr>
+        <w:t xml:space="preserve"> – </w:t>
+      </w:r>
+      <w:r>
+        <w:rPr>
+          <w:rFonts w:ascii="Humnst777 Cn BT" w:hAnsi="Humnst777 Cn BT"/>
+        </w:rPr>
+        <w:t>I(</w:t>
+      </w:r>
+      <w:proofErr w:type="spellStart"/>
+      <w:r>
+        <w:rPr>
+          <w:rFonts w:ascii="Humnst777 Cn BT" w:hAnsi="Humnst777 Cn BT"/>
+        </w:rPr>
+        <w:t>int</w:t>
+      </w:r>
+      <w:proofErr w:type="spellEnd"/>
+      <w:r>
+        <w:rPr>
+          <w:rFonts w:ascii="Humnst777 Cn BT" w:hAnsi="Humnst777 Cn BT"/>
+        </w:rPr>
+        <w:t>)</w:t>
+      </w:r>
+    </w:p>
+    <w:p>
+      <w:pPr>
+        <w:pStyle w:val="Anfhrungszeichen"/>
+        <w:rPr>
+          <w:lang w:eastAsia="ar-SA"/>
+        </w:rPr>
+      </w:pPr>
+    </w:p>
+    <w:p>
+      <w:pPr>
+        <w:pStyle w:val="Anfhrungszeichen"/>
+        <w:rPr>
+          <w:lang w:eastAsia="ar-SA"/>
+        </w:rPr>
+      </w:pPr>
+      <w:r>
+        <w:rPr>
+          <w:lang w:eastAsia="ar-SA"/>
+        </w:rPr>
+        <w:t>Manual: P</w:t>
+      </w:r>
+      <w:r>
+        <w:rPr>
+          <w:lang w:eastAsia="ar-SA"/>
+        </w:rPr>
+        <w:tab/>
+      </w:r>
+      <w:r>
+        <w:rPr>
+          <w:lang w:eastAsia="ar-SA"/>
+        </w:rPr>
+        <w:tab/>
+      </w:r>
+      <w:r>
+        <w:rPr>
+          <w:lang w:eastAsia="ar-SA"/>
+        </w:rPr>
+        <w:tab/>
+      </w:r>
+      <w:r>
+        <w:rPr>
+          <w:lang w:eastAsia="ar-SA"/>
+        </w:rPr>
+        <w:tab/>
+      </w:r>
+      <w:r>
+        <w:rPr>
+          <w:b/>
+          <w:lang w:eastAsia="ar-SA"/>
+        </w:rPr>
+        <w:sym w:font="Wingdings" w:char="F0D8"/>
+      </w:r>
+      <w:r>
+        <w:rPr>
+          <w:lang w:eastAsia="ar-SA"/>
+        </w:rPr>
+        <w:t xml:space="preserve"> </w:t>
+      </w:r>
+      <w:r>
+        <w:rPr>
+          <w:rFonts w:ascii="Humnst777 Cn BT" w:hAnsi="Humnst777 Cn BT"/>
+        </w:rPr>
+        <w:t xml:space="preserve">Setup – Modules – </w:t>
+      </w:r>
+      <w:proofErr w:type="spellStart"/>
+      <w:r>
+        <w:rPr>
+          <w:rFonts w:ascii="Humnst777 Cn BT" w:hAnsi="Humnst777 Cn BT"/>
+        </w:rPr>
+        <w:t>Mod</w:t>
+      </w:r>
+      <w:r>
+        <w:rPr>
+          <w:rFonts w:ascii="Humnst777 Cn BT" w:hAnsi="Humnst777 Cn BT"/>
+        </w:rPr>
+        <w:t>Assign</w:t>
+      </w:r>
+      <w:proofErr w:type="spellEnd"/>
+      <w:r>
+        <w:rPr>
+          <w:rFonts w:ascii="Humnst777 Cn BT" w:hAnsi="Humnst777 Cn BT"/>
+        </w:rPr>
+        <w:t xml:space="preserve"> – Pedal</w:t>
+      </w:r>
+    </w:p>
+    <w:p>
+      <w:pPr>
+        <w:pStyle w:val="Anfhrungszeichen"/>
+        <w:rPr>
+          <w:lang w:eastAsia="ar-SA"/>
+        </w:rPr>
+      </w:pPr>
+      <w:r>
+        <w:rPr>
+          <w:lang w:eastAsia="ar-SA"/>
+        </w:rPr>
+        <w:t>Range 0: 24.41.C0 = C_2-F_4 Module:6, Bits:00-29</w:t>
+      </w:r>
+    </w:p>
+    <w:p>
+      <w:pPr>
+        <w:pStyle w:val="Anfhrungszeichen"/>
+        <w:rPr>
+          <w:lang w:eastAsia="ar-SA"/>
+        </w:rPr>
+      </w:pPr>
+      <w:r>
+        <w:rPr>
+          <w:lang w:eastAsia="ar-SA"/>
+        </w:rPr>
+        <w:t xml:space="preserve">Range 1: FF.FF.00 = </w:t>
+      </w:r>
+      <w:proofErr w:type="spellStart"/>
+      <w:r>
+        <w:rPr>
+          <w:lang w:eastAsia="ar-SA"/>
+        </w:rPr>
+        <w:t>empty</w:t>
+      </w:r>
+      <w:proofErr w:type="spellEnd"/>
+    </w:p>
+    <w:p>
+      <w:pPr>
+        <w:pStyle w:val="Anfhrungszeichen"/>
+        <w:rPr>
+          <w:lang w:eastAsia="ar-SA"/>
+        </w:rPr>
+      </w:pPr>
+      <w:r>
+        <w:rPr>
+          <w:lang w:eastAsia="ar-SA"/>
+        </w:rPr>
+        <w:t xml:space="preserve">Range 2: FF.FF.00 = </w:t>
+      </w:r>
+      <w:proofErr w:type="spellStart"/>
+      <w:r>
+        <w:rPr>
+          <w:lang w:eastAsia="ar-SA"/>
+        </w:rPr>
+        <w:t>empty</w:t>
+      </w:r>
+      <w:proofErr w:type="spellEnd"/>
+    </w:p>
+    <w:p>
+      <w:pPr>
+        <w:pStyle w:val="Anfhrungszeichen"/>
+        <w:rPr>
+          <w:lang w:eastAsia="ar-SA"/>
+        </w:rPr>
+      </w:pPr>
+      <w:r>
+        <w:rPr>
+          <w:lang w:eastAsia="ar-SA"/>
+        </w:rPr>
+        <w:t xml:space="preserve">Range 3: FF.FF.00 = </w:t>
+      </w:r>
+      <w:proofErr w:type="spellStart"/>
+      <w:r>
+        <w:rPr>
+          <w:lang w:eastAsia="ar-SA"/>
+        </w:rPr>
+        <w:t>empty</w:t>
+      </w:r>
+      <w:proofErr w:type="spellEnd"/>
+    </w:p>
+    <w:p>
+      <w:pPr>
+        <w:pStyle w:val="Anfhrungszeichen"/>
+        <w:rPr>
+          <w:lang w:eastAsia="ar-SA"/>
+        </w:rPr>
+      </w:pPr>
+      <w:proofErr w:type="spellStart"/>
+      <w:r>
+        <w:rPr>
+          <w:lang w:eastAsia="ar-SA"/>
+        </w:rPr>
+        <w:t>direct</w:t>
+      </w:r>
+      <w:proofErr w:type="spellEnd"/>
+      <w:r>
+        <w:rPr>
+          <w:lang w:eastAsia="ar-SA"/>
+        </w:rPr>
+        <w:t xml:space="preserve"> MIDI-Out(</w:t>
+      </w:r>
+      <w:proofErr w:type="spellStart"/>
+      <w:r>
+        <w:rPr>
+          <w:lang w:eastAsia="ar-SA"/>
+        </w:rPr>
+        <w:t>int</w:t>
+      </w:r>
+      <w:proofErr w:type="spellEnd"/>
+      <w:r>
+        <w:rPr>
+          <w:lang w:eastAsia="ar-SA"/>
+        </w:rPr>
+        <w:t xml:space="preserve">) </w:t>
+      </w:r>
+      <w:proofErr w:type="spellStart"/>
+      <w:r>
+        <w:rPr>
+          <w:lang w:eastAsia="ar-SA"/>
+        </w:rPr>
+        <w:t>for</w:t>
+      </w:r>
+      <w:proofErr w:type="spellEnd"/>
+      <w:r>
+        <w:rPr>
+          <w:lang w:eastAsia="ar-SA"/>
+        </w:rPr>
+        <w:t xml:space="preserve"> </w:t>
+      </w:r>
+      <w:proofErr w:type="spellStart"/>
+      <w:r>
+        <w:rPr>
+          <w:lang w:eastAsia="ar-SA"/>
+        </w:rPr>
+        <w:t>manual</w:t>
+      </w:r>
+      <w:proofErr w:type="spellEnd"/>
+      <w:r>
+        <w:rPr>
+          <w:lang w:eastAsia="ar-SA"/>
+        </w:rPr>
+        <w:t xml:space="preserve">: </w:t>
+      </w:r>
+      <w:proofErr w:type="spellStart"/>
+      <w:r>
+        <w:rPr>
+          <w:lang w:eastAsia="ar-SA"/>
+        </w:rPr>
+        <w:t>no</w:t>
+      </w:r>
+      <w:proofErr w:type="spellEnd"/>
+      <w:r>
+        <w:rPr>
+          <w:lang w:eastAsia="ar-SA"/>
+        </w:rPr>
+        <w:tab/>
+      </w:r>
+      <w:r>
+        <w:rPr>
+          <w:lang w:eastAsia="ar-SA"/>
+        </w:rPr>
+        <w:tab/>
+      </w:r>
+      <w:r>
+        <w:rPr>
+          <w:b/>
+          <w:lang w:eastAsia="ar-SA"/>
+        </w:rPr>
+        <w:sym w:font="Wingdings" w:char="F0D8"/>
+      </w:r>
+      <w:r>
+        <w:rPr>
+          <w:lang w:eastAsia="ar-SA"/>
+        </w:rPr>
+        <w:t xml:space="preserve"> </w:t>
+      </w:r>
+      <w:r>
+        <w:rPr>
+          <w:rFonts w:ascii="Humnst777 Cn BT" w:hAnsi="Humnst777 Cn BT"/>
+        </w:rPr>
+        <w:t>MID</w:t>
+      </w:r>
+      <w:r>
+        <w:rPr>
+          <w:rFonts w:ascii="Humnst777 Cn BT" w:hAnsi="Humnst777 Cn BT"/>
+        </w:rPr>
+        <w:t xml:space="preserve"> – </w:t>
+      </w:r>
+      <w:proofErr w:type="spellStart"/>
+      <w:r>
+        <w:rPr>
+          <w:rFonts w:ascii="Humnst777 Cn BT" w:hAnsi="Humnst777 Cn BT"/>
+        </w:rPr>
+        <w:t>MIDIout</w:t>
+      </w:r>
+      <w:proofErr w:type="spellEnd"/>
+      <w:r>
+        <w:rPr>
+          <w:rFonts w:ascii="Humnst777 Cn BT" w:hAnsi="Humnst777 Cn BT"/>
+        </w:rPr>
+        <w:t xml:space="preserve"> – </w:t>
+      </w:r>
+      <w:r>
+        <w:rPr>
+          <w:rFonts w:ascii="Humnst777 Cn BT" w:hAnsi="Humnst777 Cn BT"/>
+        </w:rPr>
+        <w:t>P(</w:t>
+      </w:r>
+      <w:proofErr w:type="spellStart"/>
+      <w:r>
+        <w:rPr>
+          <w:rFonts w:ascii="Humnst777 Cn BT" w:hAnsi="Humnst777 Cn BT"/>
+        </w:rPr>
+        <w:t>int</w:t>
+      </w:r>
+      <w:proofErr w:type="spellEnd"/>
+      <w:r>
+        <w:rPr>
+          <w:rFonts w:ascii="Humnst777 Cn BT" w:hAnsi="Humnst777 Cn BT"/>
+        </w:rPr>
+        <w:t>)</w:t>
+      </w:r>
+    </w:p>
+    <w:p>
+      <w:pPr>
+        <w:pStyle w:val="Anfhrungszeichen"/>
+        <w:rPr>
+          <w:lang w:eastAsia="ar-SA"/>
+        </w:rPr>
+      </w:pPr>
+    </w:p>
+    <w:p>
+      <w:pPr>
+        <w:pStyle w:val="Anfhrungszeichen"/>
+        <w:rPr>
+          <w:lang w:eastAsia="ar-SA"/>
+        </w:rPr>
+      </w:pPr>
+      <w:r>
+        <w:rPr>
+          <w:lang w:eastAsia="ar-SA"/>
+        </w:rPr>
+        <w:t>Register:</w:t>
+      </w:r>
+      <w:r>
+        <w:rPr>
+          <w:lang w:eastAsia="ar-SA"/>
+        </w:rPr>
+        <w:t xml:space="preserve"> </w:t>
+      </w:r>
+      <w:r>
+        <w:rPr>
+          <w:lang w:eastAsia="ar-SA"/>
+        </w:rPr>
+        <w:tab/>
+      </w:r>
+      <w:r>
+        <w:rPr>
+          <w:lang w:eastAsia="ar-SA"/>
+        </w:rPr>
+        <w:tab/>
+      </w:r>
+      <w:r>
+        <w:rPr>
+          <w:lang w:eastAsia="ar-SA"/>
+        </w:rPr>
+        <w:tab/>
+      </w:r>
+      <w:r>
+        <w:rPr>
+          <w:lang w:eastAsia="ar-SA"/>
+        </w:rPr>
+        <w:tab/>
+      </w:r>
+      <w:r>
+        <w:rPr>
+          <w:b/>
+          <w:lang w:eastAsia="ar-SA"/>
+        </w:rPr>
+        <w:sym w:font="Wingdings" w:char="F0D8"/>
+      </w:r>
+      <w:r>
+        <w:rPr>
+          <w:lang w:eastAsia="ar-SA"/>
+        </w:rPr>
+        <w:t xml:space="preserve"> </w:t>
+      </w:r>
+      <w:r>
+        <w:rPr>
+          <w:rFonts w:ascii="Humnst777 Cn BT" w:hAnsi="Humnst777 Cn BT"/>
+        </w:rPr>
+        <w:t xml:space="preserve">Setup – Modules – </w:t>
+      </w:r>
+      <w:proofErr w:type="spellStart"/>
+      <w:r>
+        <w:rPr>
+          <w:rFonts w:ascii="Humnst777 Cn BT" w:hAnsi="Humnst777 Cn BT"/>
+        </w:rPr>
+        <w:t>Mod</w:t>
+      </w:r>
+      <w:r>
+        <w:rPr>
+          <w:rFonts w:ascii="Humnst777 Cn BT" w:hAnsi="Humnst777 Cn BT"/>
+        </w:rPr>
+        <w:t>Assign</w:t>
+      </w:r>
+      <w:proofErr w:type="spellEnd"/>
+      <w:r>
+        <w:rPr>
+          <w:rFonts w:ascii="Humnst777 Cn BT" w:hAnsi="Humnst777 Cn BT"/>
+        </w:rPr>
+        <w:t xml:space="preserve"> – Register</w:t>
+      </w:r>
+    </w:p>
+    <w:p>
+      <w:pPr>
+        <w:pStyle w:val="Anfhrungszeichen"/>
+        <w:rPr>
+          <w:lang w:eastAsia="ar-SA"/>
+        </w:rPr>
+      </w:pPr>
+      <w:r>
+        <w:rPr>
+          <w:lang w:eastAsia="ar-SA"/>
+        </w:rPr>
+        <w:t>Range 0: 00.1F.00 = R.1-32 Module:0, Bits:00-31</w:t>
+      </w:r>
+    </w:p>
+    <w:p>
+      <w:pPr>
+        <w:pStyle w:val="Anfhrungszeichen"/>
+        <w:rPr>
+          <w:lang w:eastAsia="ar-SA"/>
+        </w:rPr>
+      </w:pPr>
+      <w:r>
+        <w:rPr>
+          <w:lang w:eastAsia="ar-SA"/>
+        </w:rPr>
+        <w:t xml:space="preserve">Range 1: FF.FF.00 = </w:t>
+      </w:r>
+      <w:proofErr w:type="spellStart"/>
+      <w:r>
+        <w:rPr>
+          <w:lang w:eastAsia="ar-SA"/>
+        </w:rPr>
+        <w:t>empty</w:t>
+      </w:r>
+      <w:proofErr w:type="spellEnd"/>
+    </w:p>
+    <w:p>
+      <w:pPr>
+        <w:pStyle w:val="Anfhrungszeichen"/>
+        <w:rPr>
+          <w:lang w:eastAsia="ar-SA"/>
+        </w:rPr>
+      </w:pPr>
+      <w:r>
+        <w:rPr>
+          <w:lang w:eastAsia="ar-SA"/>
+        </w:rPr>
+        <w:t xml:space="preserve">Range 2: FF.FF.00 = </w:t>
+      </w:r>
+      <w:proofErr w:type="spellStart"/>
+      <w:r>
+        <w:rPr>
+          <w:lang w:eastAsia="ar-SA"/>
+        </w:rPr>
+        <w:t>empty</w:t>
+      </w:r>
+      <w:proofErr w:type="spellEnd"/>
+    </w:p>
+    <w:p>
+      <w:pPr>
+        <w:pStyle w:val="Anfhrungszeichen"/>
+        <w:rPr>
+          <w:lang w:eastAsia="ar-SA"/>
+        </w:rPr>
+      </w:pPr>
+      <w:r>
+        <w:rPr>
+          <w:lang w:eastAsia="ar-SA"/>
+        </w:rPr>
+        <w:t xml:space="preserve">Range 3: FF.FF.00 = </w:t>
+      </w:r>
+      <w:proofErr w:type="spellStart"/>
+      <w:r>
+        <w:rPr>
+          <w:lang w:eastAsia="ar-SA"/>
+        </w:rPr>
+        <w:t>empty</w:t>
+      </w:r>
+      <w:proofErr w:type="spellEnd"/>
+    </w:p>
+    <w:p>
+      <w:pPr>
+        <w:pStyle w:val="Anfhrungszeichen"/>
+        <w:rPr>
+          <w:lang w:eastAsia="ar-SA"/>
+        </w:rPr>
+      </w:pPr>
+      <w:r>
+        <w:rPr>
+          <w:lang w:eastAsia="ar-SA"/>
+        </w:rPr>
+        <w:t xml:space="preserve">Range 4: FF.FF.00 = </w:t>
+      </w:r>
+      <w:proofErr w:type="spellStart"/>
+      <w:r>
+        <w:rPr>
+          <w:lang w:eastAsia="ar-SA"/>
+        </w:rPr>
+        <w:t>empty</w:t>
+      </w:r>
+      <w:proofErr w:type="spellEnd"/>
+    </w:p>
+    <w:p>
+      <w:pPr>
+        <w:pStyle w:val="Anfhrungszeichen"/>
+        <w:rPr>
+          <w:lang w:eastAsia="ar-SA"/>
+        </w:rPr>
+      </w:pPr>
+      <w:r>
+        <w:rPr>
+          <w:lang w:eastAsia="ar-SA"/>
+        </w:rPr>
+        <w:t xml:space="preserve">Range 5: FF.FF.00 = </w:t>
+      </w:r>
+      <w:proofErr w:type="spellStart"/>
+      <w:r>
+        <w:rPr>
+          <w:lang w:eastAsia="ar-SA"/>
+        </w:rPr>
+        <w:t>empty</w:t>
+      </w:r>
+      <w:proofErr w:type="spellEnd"/>
+    </w:p>
+    <w:p>
+      <w:pPr>
+        <w:pStyle w:val="Anfhrungszeichen"/>
+        <w:rPr>
+          <w:lang w:eastAsia="ar-SA"/>
+        </w:rPr>
+      </w:pPr>
+      <w:r>
+        <w:rPr>
+          <w:lang w:eastAsia="ar-SA"/>
+        </w:rPr>
+        <w:t xml:space="preserve">Range 6: FF.FF.00 = </w:t>
+      </w:r>
+      <w:proofErr w:type="spellStart"/>
+      <w:r>
+        <w:rPr>
+          <w:lang w:eastAsia="ar-SA"/>
+        </w:rPr>
+        <w:t>empty</w:t>
+      </w:r>
+      <w:proofErr w:type="spellEnd"/>
+    </w:p>
+    <w:p>
+      <w:pPr>
+        <w:pStyle w:val="Anfhrungszeichen"/>
+        <w:rPr>
+          <w:lang w:eastAsia="ar-SA"/>
+        </w:rPr>
+      </w:pPr>
+      <w:r>
+        <w:rPr>
+          <w:lang w:eastAsia="ar-SA"/>
+        </w:rPr>
+        <w:t xml:space="preserve">Range 7: FF.FF.00 = </w:t>
+      </w:r>
+      <w:proofErr w:type="spellStart"/>
+      <w:r>
+        <w:rPr>
+          <w:lang w:eastAsia="ar-SA"/>
+        </w:rPr>
+        <w:t>empty</w:t>
+      </w:r>
+      <w:proofErr w:type="spellEnd"/>
+    </w:p>
+    <w:p>
+      <w:pPr>
+        <w:pStyle w:val="Anfhrungszeichen"/>
+        <w:rPr>
+          <w:lang w:eastAsia="ar-SA"/>
+        </w:rPr>
+      </w:pPr>
+      <w:r>
+        <w:rPr>
+          <w:lang w:eastAsia="ar-SA"/>
+        </w:rPr>
+        <w:t>Register Layout:</w:t>
+      </w:r>
+      <w:r>
+        <w:rPr>
+          <w:lang w:eastAsia="ar-SA"/>
+        </w:rPr>
+        <w:tab/>
+      </w:r>
+      <w:r>
+        <w:rPr>
+          <w:lang w:eastAsia="ar-SA"/>
+        </w:rPr>
+        <w:tab/>
+      </w:r>
+      <w:r>
+        <w:rPr>
+          <w:lang w:eastAsia="ar-SA"/>
+        </w:rPr>
+        <w:tab/>
+      </w:r>
+      <w:r>
+        <w:rPr>
+          <w:b/>
+          <w:lang w:eastAsia="ar-SA"/>
+        </w:rPr>
+        <w:sym w:font="Wingdings" w:char="F0D8"/>
+      </w:r>
+      <w:r>
+        <w:rPr>
+          <w:lang w:eastAsia="ar-SA"/>
+        </w:rPr>
+        <w:t xml:space="preserve"> </w:t>
+      </w:r>
+      <w:r>
+        <w:rPr>
+          <w:rFonts w:ascii="Humnst777 Cn BT" w:hAnsi="Humnst777 Cn BT"/>
+        </w:rPr>
+        <w:t>Setup – Register</w:t>
+      </w:r>
+    </w:p>
+    <w:p>
+      <w:pPr>
+        <w:pStyle w:val="Anfhrungszeichen"/>
+        <w:rPr>
+          <w:lang w:eastAsia="ar-SA"/>
+        </w:rPr>
+      </w:pPr>
+      <w:r>
+        <w:rPr>
+          <w:lang w:eastAsia="ar-SA"/>
+        </w:rPr>
+        <w:t>@41 1 11-15</w:t>
+      </w:r>
+      <w:r>
+        <w:rPr>
+          <w:lang w:eastAsia="ar-SA"/>
+        </w:rPr>
+        <w:tab/>
+      </w:r>
+      <w:r>
+        <w:rPr>
+          <w:lang w:eastAsia="ar-SA"/>
+        </w:rPr>
+        <w:tab/>
+      </w:r>
+      <w:r>
+        <w:rPr>
+          <w:lang w:eastAsia="ar-SA"/>
+        </w:rPr>
+        <w:tab/>
+      </w:r>
+      <w:r>
+        <w:rPr>
+          <w:lang w:eastAsia="ar-SA"/>
+        </w:rPr>
+        <w:tab/>
+      </w:r>
+      <w:r>
+        <w:rPr>
+          <w:b/>
+          <w:lang w:eastAsia="ar-SA"/>
+        </w:rPr>
+        <w:sym w:font="Wingdings" w:char="F0D8"/>
+      </w:r>
+      <w:r>
+        <w:rPr>
+          <w:lang w:eastAsia="ar-SA"/>
+        </w:rPr>
+        <w:t xml:space="preserve"> </w:t>
+      </w:r>
+      <w:r>
+        <w:rPr>
+          <w:rFonts w:ascii="Humnst777 Cn BT" w:hAnsi="Humnst777 Cn BT"/>
+        </w:rPr>
+        <w:t xml:space="preserve">Cursor, </w:t>
+      </w:r>
+      <w:proofErr w:type="spellStart"/>
+      <w:r>
+        <w:rPr>
+          <w:rFonts w:ascii="Humnst777 Cn BT" w:hAnsi="Humnst777 Cn BT"/>
+        </w:rPr>
+        <w:t>Char</w:t>
+      </w:r>
+      <w:proofErr w:type="spellEnd"/>
+      <w:r>
+        <w:rPr>
+          <w:rFonts w:ascii="Humnst777 Cn BT" w:hAnsi="Humnst777 Cn BT"/>
+        </w:rPr>
+        <w:t xml:space="preserve">, </w:t>
+      </w:r>
+      <w:proofErr w:type="spellStart"/>
+      <w:r>
+        <w:rPr>
+          <w:rFonts w:ascii="Humnst777 Cn BT" w:hAnsi="Humnst777 Cn BT"/>
+        </w:rPr>
+        <w:t>RegStart</w:t>
+      </w:r>
+      <w:proofErr w:type="spellEnd"/>
+      <w:r>
+        <w:rPr>
+          <w:rFonts w:ascii="Humnst777 Cn BT" w:hAnsi="Humnst777 Cn BT"/>
+        </w:rPr>
+        <w:t xml:space="preserve">, </w:t>
+      </w:r>
+      <w:proofErr w:type="spellStart"/>
+      <w:r>
+        <w:rPr>
+          <w:rFonts w:ascii="Humnst777 Cn BT" w:hAnsi="Humnst777 Cn BT"/>
+        </w:rPr>
+        <w:t>RegEnde</w:t>
+      </w:r>
+      <w:proofErr w:type="spellEnd"/>
+    </w:p>
+    <w:p>
+      <w:pPr>
+        <w:pStyle w:val="Anfhrungszeichen"/>
+        <w:rPr>
+          <w:lang w:eastAsia="ar-SA"/>
+        </w:rPr>
+      </w:pPr>
+      <w:r>
+        <w:rPr>
+          <w:lang w:eastAsia="ar-SA"/>
+        </w:rPr>
+        <w:t xml:space="preserve">@46 </w:t>
+      </w:r>
+      <w:r>
+        <w:rPr>
+          <w:lang w:eastAsia="ar-SA"/>
+        </w:rPr>
+        <w:t xml:space="preserve">  </w:t>
+      </w:r>
+      <w:r>
+        <w:rPr>
+          <w:lang w:eastAsia="ar-SA"/>
+        </w:rPr>
+        <w:t>16-19</w:t>
+      </w:r>
+    </w:p>
+    <w:p>
+      <w:pPr>
+        <w:pStyle w:val="Anfhrungszeichen"/>
+        <w:rPr>
+          <w:lang w:eastAsia="ar-SA"/>
+        </w:rPr>
+      </w:pPr>
+      <w:r>
+        <w:rPr>
+          <w:lang w:eastAsia="ar-SA"/>
+        </w:rPr>
+        <w:t>@4A 2 21-25</w:t>
+      </w:r>
+    </w:p>
+    <w:p>
+      <w:pPr>
+        <w:pStyle w:val="Anfhrungszeichen"/>
+        <w:rPr>
+          <w:lang w:eastAsia="ar-SA"/>
+        </w:rPr>
+      </w:pPr>
+      <w:r>
+        <w:rPr>
+          <w:lang w:eastAsia="ar-SA"/>
+        </w:rPr>
+        <w:t xml:space="preserve">@4F </w:t>
+      </w:r>
+      <w:r>
+        <w:rPr>
+          <w:lang w:eastAsia="ar-SA"/>
+        </w:rPr>
+        <w:t xml:space="preserve">  </w:t>
+      </w:r>
+      <w:r>
+        <w:rPr>
+          <w:lang w:eastAsia="ar-SA"/>
+        </w:rPr>
+        <w:t>26-30</w:t>
+      </w:r>
+    </w:p>
+    <w:p>
+      <w:pPr>
+        <w:pStyle w:val="Anfhrungszeichen"/>
+        <w:rPr>
+          <w:lang w:eastAsia="ar-SA"/>
+        </w:rPr>
+      </w:pPr>
+      <w:r>
+        <w:rPr>
+          <w:lang w:eastAsia="ar-SA"/>
+        </w:rPr>
+        <w:t>@15 P 01-05</w:t>
+      </w:r>
+    </w:p>
+    <w:p>
+      <w:pPr>
+        <w:pStyle w:val="Anfhrungszeichen"/>
+        <w:rPr>
+          <w:lang w:eastAsia="ar-SA"/>
+        </w:rPr>
+      </w:pPr>
+      <w:r>
+        <w:rPr>
+          <w:lang w:eastAsia="ar-SA"/>
+        </w:rPr>
+        <w:t xml:space="preserve">@1A </w:t>
+      </w:r>
+      <w:r>
+        <w:rPr>
+          <w:lang w:eastAsia="ar-SA"/>
+        </w:rPr>
+        <w:t xml:space="preserve">  </w:t>
+      </w:r>
+      <w:r>
+        <w:rPr>
+          <w:lang w:eastAsia="ar-SA"/>
+        </w:rPr>
+        <w:t>06-10</w:t>
+      </w:r>
+    </w:p>
+    <w:p>
+      <w:pPr>
+        <w:pStyle w:val="Anfhrungszeichen"/>
+        <w:rPr>
+          <w:lang w:eastAsia="ar-SA"/>
+        </w:rPr>
+      </w:pPr>
+    </w:p>
+    <w:p>
+      <w:pPr>
+        <w:pStyle w:val="Anfhrungszeichen"/>
+        <w:rPr>
+          <w:lang w:eastAsia="ar-SA"/>
+        </w:rPr>
+      </w:pPr>
+      <w:r>
+        <w:rPr>
+          <w:lang w:eastAsia="ar-SA"/>
+        </w:rPr>
+        <w:t>Midi-In:</w:t>
+      </w:r>
+      <w:r>
+        <w:rPr>
+          <w:lang w:eastAsia="ar-SA"/>
+        </w:rPr>
+        <w:tab/>
+      </w:r>
+      <w:r>
+        <w:rPr>
+          <w:lang w:eastAsia="ar-SA"/>
+        </w:rPr>
+        <w:tab/>
+      </w:r>
+      <w:r>
+        <w:rPr>
+          <w:lang w:eastAsia="ar-SA"/>
+        </w:rPr>
+        <w:tab/>
+      </w:r>
+      <w:r>
+        <w:rPr>
+          <w:b/>
+          <w:lang w:eastAsia="ar-SA"/>
+        </w:rPr>
+        <w:t xml:space="preserve"> </w:t>
+      </w:r>
+      <w:r>
+        <w:rPr>
+          <w:b/>
+          <w:lang w:eastAsia="ar-SA"/>
+        </w:rPr>
+        <w:tab/>
+      </w:r>
+      <w:r>
+        <w:rPr>
+          <w:b/>
+          <w:lang w:eastAsia="ar-SA"/>
+        </w:rPr>
+        <w:sym w:font="Wingdings" w:char="F0D8"/>
+      </w:r>
+      <w:r>
+        <w:rPr>
+          <w:lang w:eastAsia="ar-SA"/>
+        </w:rPr>
+        <w:t xml:space="preserve"> </w:t>
+      </w:r>
+      <w:r>
+        <w:rPr>
+          <w:rFonts w:ascii="Humnst777 Cn BT" w:hAnsi="Humnst777 Cn BT"/>
+        </w:rPr>
+        <w:t>MID</w:t>
+      </w:r>
+      <w:r>
+        <w:rPr>
+          <w:rFonts w:ascii="Humnst777 Cn BT" w:hAnsi="Humnst777 Cn BT"/>
+        </w:rPr>
+        <w:t>I</w:t>
+      </w:r>
+      <w:r>
+        <w:rPr>
+          <w:rFonts w:ascii="Humnst777 Cn BT" w:hAnsi="Humnst777 Cn BT"/>
+        </w:rPr>
+        <w:t xml:space="preserve"> – </w:t>
+      </w:r>
+      <w:proofErr w:type="spellStart"/>
+      <w:r>
+        <w:rPr>
+          <w:rFonts w:ascii="Humnst777 Cn BT" w:hAnsi="Humnst777 Cn BT"/>
+        </w:rPr>
+        <w:t>MIDIIn</w:t>
+      </w:r>
+      <w:proofErr w:type="spellEnd"/>
+    </w:p>
+    <w:p>
+      <w:pPr>
+        <w:pStyle w:val="Anfhrungszeichen"/>
+        <w:rPr>
+          <w:lang w:eastAsia="ar-SA"/>
+        </w:rPr>
+      </w:pPr>
+      <w:r>
+        <w:rPr>
+          <w:lang w:eastAsia="ar-SA"/>
+        </w:rPr>
+        <w:t xml:space="preserve"> 1(C_2-G#6) &gt;3(C_2)</w:t>
+      </w:r>
+      <w:r>
+        <w:rPr>
+          <w:b/>
+          <w:lang w:eastAsia="ar-SA"/>
+        </w:rPr>
+        <w:t xml:space="preserve"> </w:t>
+      </w:r>
+      <w:r>
+        <w:rPr>
+          <w:b/>
+          <w:lang w:eastAsia="ar-SA"/>
+        </w:rPr>
+        <w:tab/>
+      </w:r>
+      <w:r>
+        <w:rPr>
+          <w:b/>
+          <w:lang w:eastAsia="ar-SA"/>
+        </w:rPr>
+        <w:tab/>
+      </w:r>
+      <w:r>
+        <w:rPr>
+          <w:b/>
+          <w:lang w:eastAsia="ar-SA"/>
+        </w:rPr>
+        <w:sym w:font="Wingdings" w:char="F0D8"/>
+      </w:r>
+      <w:r>
+        <w:rPr>
+          <w:lang w:eastAsia="ar-SA"/>
+        </w:rPr>
+        <w:t xml:space="preserve"> </w:t>
+      </w:r>
+      <w:r>
+        <w:rPr>
+          <w:rFonts w:ascii="Humnst777 Cn BT" w:hAnsi="Humnst777 Cn BT"/>
+        </w:rPr>
+        <w:t xml:space="preserve">Ch.1, </w:t>
+      </w:r>
+      <w:proofErr w:type="spellStart"/>
+      <w:r>
+        <w:rPr>
+          <w:rFonts w:ascii="Humnst777 Cn BT" w:hAnsi="Humnst777 Cn BT"/>
+        </w:rPr>
+        <w:t>MidNote</w:t>
+      </w:r>
+      <w:proofErr w:type="spellEnd"/>
+      <w:r>
+        <w:rPr>
+          <w:rFonts w:ascii="Humnst777 Cn BT" w:hAnsi="Humnst777 Cn BT"/>
+        </w:rPr>
+        <w:t xml:space="preserve">/Range &gt; Manual, </w:t>
+      </w:r>
+      <w:proofErr w:type="spellStart"/>
+      <w:r>
+        <w:rPr>
+          <w:rFonts w:ascii="Humnst777 Cn BT" w:hAnsi="Humnst777 Cn BT"/>
+        </w:rPr>
+        <w:t>ManNote</w:t>
+      </w:r>
+      <w:proofErr w:type="spellEnd"/>
+    </w:p>
+    <w:p>
+      <w:pPr>
+        <w:pStyle w:val="Anfhrungszeichen"/>
+        <w:rPr>
+          <w:lang w:eastAsia="ar-SA"/>
+        </w:rPr>
+      </w:pPr>
+      <w:r>
+        <w:rPr>
+          <w:lang w:eastAsia="ar-SA"/>
+        </w:rPr>
+        <w:t xml:space="preserve"> 2(C_2-G#6) &gt;2(C_2)</w:t>
+      </w:r>
+    </w:p>
+    <w:p>
+      <w:pPr>
+        <w:pStyle w:val="Anfhrungszeichen"/>
+        <w:rPr>
+          <w:lang w:eastAsia="ar-SA"/>
+        </w:rPr>
+      </w:pPr>
+      <w:r>
+        <w:rPr>
+          <w:lang w:eastAsia="ar-SA"/>
+        </w:rPr>
+        <w:t xml:space="preserve"> 3(C_2-G#6) &gt;1(C_2)</w:t>
+      </w:r>
+    </w:p>
+    <w:p>
+      <w:pPr>
+        <w:pStyle w:val="Anfhrungszeichen"/>
+        <w:rPr>
+          <w:lang w:eastAsia="ar-SA"/>
+        </w:rPr>
+      </w:pPr>
+      <w:r>
+        <w:rPr>
+          <w:lang w:eastAsia="ar-SA"/>
+        </w:rPr>
+        <w:t xml:space="preserve"> 4(C_2-F#4) &gt;P(C_2)</w:t>
+      </w:r>
+    </w:p>
+    <w:p>
+      <w:pPr>
+        <w:pStyle w:val="Anfhrungszeichen"/>
+        <w:rPr>
+          <w:lang w:eastAsia="ar-SA"/>
+        </w:rPr>
+      </w:pPr>
+    </w:p>
+    <w:p>
+      <w:pPr>
+        <w:pStyle w:val="Anfhrungszeichen"/>
+        <w:rPr>
+          <w:lang w:eastAsia="ar-SA"/>
+        </w:rPr>
+      </w:pPr>
+      <w:r>
+        <w:rPr>
+          <w:lang w:eastAsia="ar-SA"/>
+        </w:rPr>
+        <w:t>Midi-Out:</w:t>
+      </w:r>
+      <w:r>
+        <w:rPr>
+          <w:lang w:eastAsia="ar-SA"/>
+        </w:rPr>
+        <w:t xml:space="preserve"> </w:t>
+      </w:r>
+      <w:r>
+        <w:rPr>
+          <w:lang w:eastAsia="ar-SA"/>
+        </w:rPr>
+        <w:tab/>
+      </w:r>
+      <w:r>
+        <w:rPr>
+          <w:lang w:eastAsia="ar-SA"/>
+        </w:rPr>
+        <w:tab/>
+      </w:r>
+      <w:r>
+        <w:rPr>
+          <w:lang w:eastAsia="ar-SA"/>
+        </w:rPr>
+        <w:tab/>
+      </w:r>
+      <w:r>
+        <w:rPr>
+          <w:b/>
+          <w:lang w:eastAsia="ar-SA"/>
+        </w:rPr>
+        <w:t xml:space="preserve"> </w:t>
+      </w:r>
+      <w:r>
+        <w:rPr>
+          <w:b/>
+          <w:lang w:eastAsia="ar-SA"/>
+        </w:rPr>
+        <w:tab/>
+      </w:r>
+      <w:r>
+        <w:rPr>
+          <w:b/>
+          <w:lang w:eastAsia="ar-SA"/>
+        </w:rPr>
+        <w:sym w:font="Wingdings" w:char="F0D8"/>
+      </w:r>
+      <w:r>
+        <w:rPr>
+          <w:lang w:eastAsia="ar-SA"/>
+        </w:rPr>
+        <w:t xml:space="preserve"> </w:t>
+      </w:r>
+      <w:r>
+        <w:rPr>
+          <w:rFonts w:ascii="Humnst777 Cn BT" w:hAnsi="Humnst777 Cn BT"/>
+        </w:rPr>
+        <w:t>MID</w:t>
+      </w:r>
+      <w:r>
+        <w:rPr>
+          <w:rFonts w:ascii="Humnst777 Cn BT" w:hAnsi="Humnst777 Cn BT"/>
+        </w:rPr>
+        <w:t>I</w:t>
+      </w:r>
+      <w:r>
+        <w:rPr>
+          <w:rFonts w:ascii="Humnst777 Cn BT" w:hAnsi="Humnst777 Cn BT"/>
+        </w:rPr>
+        <w:t xml:space="preserve"> – </w:t>
+      </w:r>
+      <w:proofErr w:type="spellStart"/>
+      <w:r>
+        <w:rPr>
+          <w:rFonts w:ascii="Humnst777 Cn BT" w:hAnsi="Humnst777 Cn BT"/>
+        </w:rPr>
+        <w:t>MIDIOut</w:t>
+      </w:r>
+      <w:proofErr w:type="spellEnd"/>
+    </w:p>
+    <w:p>
+      <w:pPr>
+        <w:pStyle w:val="Anfhrungszeichen"/>
+        <w:rPr>
+          <w:lang w:eastAsia="ar-SA"/>
+        </w:rPr>
+      </w:pPr>
+      <w:r>
+        <w:rPr>
+          <w:lang w:eastAsia="ar-SA"/>
+        </w:rPr>
+        <w:t>3: 1</w:t>
+      </w:r>
+      <w:r>
+        <w:rPr>
+          <w:lang w:eastAsia="ar-SA"/>
+        </w:rPr>
+        <w:tab/>
+      </w:r>
+      <w:r>
+        <w:rPr>
+          <w:lang w:eastAsia="ar-SA"/>
+        </w:rPr>
+        <w:tab/>
+      </w:r>
+      <w:r>
+        <w:rPr>
+          <w:lang w:eastAsia="ar-SA"/>
+        </w:rPr>
+        <w:tab/>
+      </w:r>
+      <w:r>
+        <w:rPr>
+          <w:lang w:eastAsia="ar-SA"/>
+        </w:rPr>
+        <w:tab/>
+      </w:r>
+      <w:r>
+        <w:rPr>
+          <w:lang w:eastAsia="ar-SA"/>
+        </w:rPr>
+        <w:tab/>
+      </w:r>
+      <w:r>
+        <w:rPr>
+          <w:b/>
+          <w:lang w:eastAsia="ar-SA"/>
+        </w:rPr>
+        <w:sym w:font="Wingdings" w:char="F0D8"/>
+      </w:r>
+      <w:r>
+        <w:rPr>
+          <w:lang w:eastAsia="ar-SA"/>
+        </w:rPr>
+        <w:t xml:space="preserve"> </w:t>
+      </w:r>
+      <w:r>
+        <w:rPr>
+          <w:rFonts w:ascii="Humnst777 Cn BT" w:hAnsi="Humnst777 Cn BT"/>
+        </w:rPr>
+        <w:t xml:space="preserve">Manual 3 &gt; </w:t>
+      </w:r>
+      <w:proofErr w:type="spellStart"/>
+      <w:r>
+        <w:rPr>
+          <w:rFonts w:ascii="Humnst777 Cn BT" w:hAnsi="Humnst777 Cn BT"/>
+        </w:rPr>
+        <w:t>Ch</w:t>
+      </w:r>
+      <w:proofErr w:type="spellEnd"/>
+      <w:r>
+        <w:rPr>
+          <w:rFonts w:ascii="Humnst777 Cn BT" w:hAnsi="Humnst777 Cn BT"/>
+        </w:rPr>
+        <w:t>. 1</w:t>
+      </w:r>
+    </w:p>
+    <w:p>
+      <w:pPr>
+        <w:pStyle w:val="Anfhrungszeichen"/>
+        <w:rPr>
+          <w:lang w:eastAsia="ar-SA"/>
+        </w:rPr>
+      </w:pPr>
+      <w:r>
+        <w:rPr>
+          <w:lang w:eastAsia="ar-SA"/>
+        </w:rPr>
+        <w:t>2: 2</w:t>
+      </w:r>
+    </w:p>
+    <w:p>
+      <w:pPr>
+        <w:pStyle w:val="Anfhrungszeichen"/>
+        <w:rPr>
+          <w:lang w:eastAsia="ar-SA"/>
+        </w:rPr>
+      </w:pPr>
+      <w:r>
+        <w:rPr>
+          <w:lang w:eastAsia="ar-SA"/>
+        </w:rPr>
+        <w:t>1: 3</w:t>
+      </w:r>
+    </w:p>
+    <w:p>
+      <w:pPr>
+        <w:pStyle w:val="Anfhrungszeichen"/>
+        <w:rPr>
+          <w:lang w:eastAsia="ar-SA"/>
+        </w:rPr>
+      </w:pPr>
+      <w:r>
+        <w:rPr>
+          <w:lang w:eastAsia="ar-SA"/>
+        </w:rPr>
+        <w:t>P: 4</w:t>
+      </w:r>
+    </w:p>
+    <w:p>
+      <w:pPr>
+        <w:pStyle w:val="Anfhrungszeichen"/>
+        <w:rPr>
+          <w:lang w:eastAsia="ar-SA"/>
+        </w:rPr>
+      </w:pPr>
+    </w:p>
+    <w:p>
+      <w:pPr>
+        <w:pStyle w:val="Anfhrungszeichen"/>
+        <w:rPr>
+          <w:lang w:eastAsia="ar-SA"/>
+        </w:rPr>
+      </w:pPr>
+      <w:r>
+        <w:rPr>
+          <w:lang w:eastAsia="ar-SA"/>
+        </w:rPr>
+        <w:t>Midi-</w:t>
+      </w:r>
+      <w:proofErr w:type="spellStart"/>
+      <w:r>
+        <w:rPr>
+          <w:lang w:eastAsia="ar-SA"/>
+        </w:rPr>
+        <w:t>Thru</w:t>
+      </w:r>
+      <w:proofErr w:type="spellEnd"/>
+      <w:r>
+        <w:rPr>
+          <w:lang w:eastAsia="ar-SA"/>
+        </w:rPr>
+        <w:t xml:space="preserve">: </w:t>
+      </w:r>
+      <w:proofErr w:type="spellStart"/>
+      <w:r>
+        <w:rPr>
+          <w:lang w:eastAsia="ar-SA"/>
+        </w:rPr>
+        <w:t>no</w:t>
+      </w:r>
+      <w:proofErr w:type="spellEnd"/>
+      <w:r>
+        <w:rPr>
+          <w:lang w:eastAsia="ar-SA"/>
+        </w:rPr>
+        <w:t>&gt; 1</w:t>
+      </w:r>
+      <w:r>
+        <w:rPr>
+          <w:lang w:eastAsia="ar-SA"/>
+        </w:rPr>
+        <w:tab/>
+      </w:r>
+      <w:r>
+        <w:rPr>
+          <w:lang w:eastAsia="ar-SA"/>
+        </w:rPr>
+        <w:tab/>
+      </w:r>
+      <w:r>
+        <w:rPr>
+          <w:lang w:eastAsia="ar-SA"/>
+        </w:rPr>
+        <w:tab/>
+      </w:r>
+      <w:r>
+        <w:rPr>
+          <w:b/>
+          <w:lang w:eastAsia="ar-SA"/>
+        </w:rPr>
+        <w:sym w:font="Wingdings" w:char="F0D8"/>
+      </w:r>
+      <w:r>
+        <w:rPr>
+          <w:lang w:eastAsia="ar-SA"/>
+        </w:rPr>
+        <w:t xml:space="preserve"> </w:t>
+      </w:r>
+      <w:r>
+        <w:rPr>
+          <w:rFonts w:ascii="Humnst777 Cn BT" w:hAnsi="Humnst777 Cn BT"/>
+        </w:rPr>
+        <w:t>MIDI</w:t>
+      </w:r>
+      <w:r>
+        <w:rPr>
+          <w:rFonts w:ascii="Humnst777 Cn BT" w:hAnsi="Humnst777 Cn BT"/>
+        </w:rPr>
+        <w:t xml:space="preserve"> – </w:t>
+      </w:r>
+      <w:proofErr w:type="spellStart"/>
+      <w:r>
+        <w:rPr>
+          <w:rFonts w:ascii="Humnst777 Cn BT" w:hAnsi="Humnst777 Cn BT"/>
+        </w:rPr>
+        <w:t>Thru</w:t>
+      </w:r>
+      <w:proofErr w:type="spellEnd"/>
+      <w:r>
+        <w:rPr>
+          <w:rFonts w:ascii="Humnst777 Cn BT" w:hAnsi="Humnst777 Cn BT"/>
+        </w:rPr>
+        <w:t xml:space="preserve">-In / </w:t>
+      </w:r>
+      <w:proofErr w:type="spellStart"/>
+      <w:r>
+        <w:rPr>
+          <w:rFonts w:ascii="Humnst777 Cn BT" w:hAnsi="Humnst777 Cn BT"/>
+        </w:rPr>
+        <w:t>Thru</w:t>
+      </w:r>
+      <w:proofErr w:type="spellEnd"/>
+      <w:r>
+        <w:rPr>
+          <w:rFonts w:ascii="Humnst777 Cn BT" w:hAnsi="Humnst777 Cn BT"/>
+        </w:rPr>
+        <w:t>-Out</w:t>
+      </w:r>
+    </w:p>
+    <w:p>
+      <w:pPr>
+        <w:pStyle w:val="Anfhrungszeichen"/>
+        <w:rPr>
+          <w:lang w:eastAsia="ar-SA"/>
+        </w:rPr>
+      </w:pPr>
+      <w:r>
+        <w:rPr>
+          <w:lang w:eastAsia="ar-SA"/>
+        </w:rPr>
+        <w:t xml:space="preserve">Register On/Off CC </w:t>
+      </w:r>
+      <w:proofErr w:type="spellStart"/>
+      <w:r>
+        <w:rPr>
+          <w:lang w:eastAsia="ar-SA"/>
+        </w:rPr>
+        <w:t>for</w:t>
+      </w:r>
+      <w:proofErr w:type="spellEnd"/>
+      <w:r>
+        <w:rPr>
+          <w:lang w:eastAsia="ar-SA"/>
+        </w:rPr>
+        <w:t xml:space="preserve"> MIDI In/Out:</w:t>
+      </w:r>
+      <w:r>
+        <w:rPr>
+          <w:b/>
+          <w:lang w:eastAsia="ar-SA"/>
+        </w:rPr>
+        <w:t xml:space="preserve"> </w:t>
+      </w:r>
+      <w:r>
+        <w:rPr>
+          <w:b/>
+          <w:lang w:eastAsia="ar-SA"/>
+        </w:rPr>
+        <w:sym w:font="Wingdings" w:char="F0D8"/>
+      </w:r>
+      <w:r>
+        <w:rPr>
+          <w:lang w:eastAsia="ar-SA"/>
+        </w:rPr>
+        <w:t xml:space="preserve"> </w:t>
+      </w:r>
+      <w:r>
+        <w:rPr>
+          <w:rFonts w:ascii="Humnst777 Cn BT" w:hAnsi="Humnst777 Cn BT"/>
+        </w:rPr>
+        <w:t>MID</w:t>
+      </w:r>
+      <w:r>
+        <w:rPr>
+          <w:rFonts w:ascii="Humnst777 Cn BT" w:hAnsi="Humnst777 Cn BT"/>
+        </w:rPr>
+        <w:t>I</w:t>
+      </w:r>
+      <w:r>
+        <w:rPr>
+          <w:rFonts w:ascii="Humnst777 Cn BT" w:hAnsi="Humnst777 Cn BT"/>
+        </w:rPr>
+        <w:t xml:space="preserve"> –</w:t>
+      </w:r>
+      <w:r>
+        <w:rPr>
+          <w:rFonts w:ascii="Humnst777 Cn BT" w:hAnsi="Humnst777 Cn BT"/>
+        </w:rPr>
+        <w:t xml:space="preserve"> MIDI-CC</w:t>
+      </w:r>
+      <w:r>
+        <w:rPr>
+          <w:rFonts w:ascii="Humnst777 Cn BT" w:hAnsi="Humnst777 Cn BT"/>
+        </w:rPr>
+        <w:t xml:space="preserve"> </w:t>
+      </w:r>
+    </w:p>
+    <w:p>
+      <w:pPr>
+        <w:pStyle w:val="Anfhrungszeichen"/>
+        <w:rPr>
+          <w:lang w:eastAsia="ar-SA"/>
+        </w:rPr>
+      </w:pPr>
+      <w:r>
+        <w:rPr>
+          <w:lang w:eastAsia="ar-SA"/>
+        </w:rPr>
+        <w:t>I:51,50 O:53,52</w:t>
+      </w:r>
+    </w:p>
+    <w:p>
+      <w:pPr>
+        <w:pStyle w:val="berschrift3"/>
+      </w:pPr>
+      <w:r>
         <w:t>Setup – Power</w:t>
       </w:r>
     </w:p>
@@ -7882,6 +11577,196 @@
         <w:pStyle w:val="berschrift3"/>
       </w:pPr>
       <w:r>
+        <w:t xml:space="preserve">Setup – Power – </w:t>
+      </w:r>
+      <w:proofErr w:type="spellStart"/>
+      <w:r>
+        <w:t>PowerOn</w:t>
+      </w:r>
+      <w:proofErr w:type="spellEnd"/>
+    </w:p>
+    <w:p>
+      <w:pPr>
+        <w:rPr>
+          <w:lang w:eastAsia="ar-SA"/>
+        </w:rPr>
+      </w:pPr>
+      <w:r>
+        <w:rPr>
+          <w:lang w:eastAsia="ar-SA"/>
+        </w:rPr>
+        <w:t xml:space="preserve">Schaltet die Stromversorgung der </w:t>
+      </w:r>
+      <w:r>
+        <w:rPr>
+          <w:lang w:eastAsia="ar-SA"/>
+        </w:rPr>
+        <w:t xml:space="preserve">Ausgangsleitungen der </w:t>
+      </w:r>
+      <w:r>
+        <w:rPr>
+          <w:lang w:eastAsia="ar-SA"/>
+        </w:rPr>
+        <w:t>Module ein.</w:t>
+      </w:r>
+      <w:r>
+        <w:rPr>
+          <w:lang w:eastAsia="ar-SA"/>
+        </w:rPr>
+        <w:t xml:space="preserve"> Neben der Uhrzeit wird in der Statuszeile ein Pfeil nach unten angezeigt.</w:t>
+      </w:r>
+    </w:p>
+    <w:p>
+      <w:pPr>
+        <w:pStyle w:val="berschrift3"/>
+      </w:pPr>
+      <w:r>
+        <w:t xml:space="preserve">Setup – Power – </w:t>
+      </w:r>
+      <w:proofErr w:type="spellStart"/>
+      <w:r>
+        <w:t>PowerOff</w:t>
+      </w:r>
+      <w:proofErr w:type="spellEnd"/>
+    </w:p>
+    <w:p>
+      <w:pPr>
+        <w:rPr>
+          <w:lang w:eastAsia="ar-SA"/>
+        </w:rPr>
+      </w:pPr>
+      <w:r>
+        <w:rPr>
+          <w:lang w:eastAsia="ar-SA"/>
+        </w:rPr>
+        <w:t xml:space="preserve">Schaltet die Stromversorgung </w:t>
+      </w:r>
+      <w:r>
+        <w:rPr>
+          <w:lang w:eastAsia="ar-SA"/>
+        </w:rPr>
+        <w:t xml:space="preserve">der Ausgangsleitungen der </w:t>
+      </w:r>
+      <w:r>
+        <w:rPr>
+          <w:lang w:eastAsia="ar-SA"/>
+        </w:rPr>
+        <w:t>der Module aus.</w:t>
+      </w:r>
+      <w:r>
+        <w:rPr>
+          <w:lang w:eastAsia="ar-SA"/>
+        </w:rPr>
+        <w:t xml:space="preserve"> Bedeutung s. u.</w:t>
+      </w:r>
+    </w:p>
+    <w:p>
+      <w:pPr>
+        <w:pStyle w:val="berschrift3"/>
+      </w:pPr>
+      <w:r>
+        <w:t xml:space="preserve">Setup – Power – </w:t>
+      </w:r>
+      <w:proofErr w:type="spellStart"/>
+      <w:r>
+        <w:t>P.Restart</w:t>
+      </w:r>
+      <w:proofErr w:type="spellEnd"/>
+    </w:p>
+    <w:p>
+      <w:pPr>
+        <w:rPr>
+          <w:lang w:eastAsia="ar-SA"/>
+        </w:rPr>
+      </w:pPr>
+      <w:r>
+        <w:rPr>
+          <w:lang w:eastAsia="ar-SA"/>
+        </w:rPr>
+        <w:t xml:space="preserve">Durchläuft den Einschaltzyklus der Module: </w:t>
+      </w:r>
+      <w:r>
+        <w:rPr>
+          <w:lang w:eastAsia="ar-SA"/>
+        </w:rPr>
+        <w:t xml:space="preserve">Die Stromversorgung der Ausgangstreiber </w:t>
+      </w:r>
+      <w:r>
+        <w:rPr>
+          <w:lang w:eastAsia="ar-SA"/>
+        </w:rPr>
+        <w:t xml:space="preserve">werden zunächst abgeschaltet, </w:t>
+      </w:r>
+      <w:r>
+        <w:rPr>
+          <w:lang w:eastAsia="ar-SA"/>
+        </w:rPr>
+        <w:t xml:space="preserve">dann wird gewartet, bis alle Leitungen (Tasten an der Orgel, Registerwippen) inaktiv sind, um den folgenden Test durchzuführen: </w:t>
+      </w:r>
+    </w:p>
+    <w:p>
+      <w:pPr>
+        <w:rPr>
+          <w:lang w:eastAsia="ar-SA"/>
+        </w:rPr>
+      </w:pPr>
+      <w:r>
+        <w:rPr>
+          <w:lang w:eastAsia="ar-SA"/>
+        </w:rPr>
+        <w:t xml:space="preserve">Die Ausgangstreiber (Transistoren) werden in deaktiviertem Zustand mit Strom versorgt. Es sollten weiter alle Leitungen inaktiv sein. Der Zustand der Leitungen wird dann geprüft. Wenn die Leitungen weiter inaktiv sind, ist alles in Ordnung und </w:t>
+      </w:r>
+      <w:proofErr w:type="spellStart"/>
+      <w:r>
+        <w:rPr>
+          <w:lang w:eastAsia="ar-SA"/>
+        </w:rPr>
+        <w:t>MEePO</w:t>
+      </w:r>
+      <w:proofErr w:type="spellEnd"/>
+      <w:r>
+        <w:rPr>
+          <w:lang w:eastAsia="ar-SA"/>
+        </w:rPr>
+        <w:t xml:space="preserve"> ist normal betriebsbereit. </w:t>
+      </w:r>
+    </w:p>
+    <w:p>
+      <w:pPr>
+        <w:rPr>
+          <w:lang w:eastAsia="ar-SA"/>
+        </w:rPr>
+      </w:pPr>
+      <w:r>
+        <w:rPr>
+          <w:rStyle w:val="Fett"/>
+        </w:rPr>
+        <w:t>Fehlerfall</w:t>
+      </w:r>
+      <w:r>
+        <w:rPr>
+          <w:lang w:eastAsia="ar-SA"/>
+        </w:rPr>
+        <w:t xml:space="preserve">: </w:t>
+      </w:r>
+      <w:r>
+        <w:rPr>
+          <w:lang w:eastAsia="ar-SA"/>
+        </w:rPr>
+        <w:t>Sollte eine Leitung aktiv werden (z.B. durch einen defekten Transistor)</w:t>
+      </w:r>
+      <w:r>
+        <w:rPr>
+          <w:lang w:eastAsia="ar-SA"/>
+        </w:rPr>
+        <w:t>, dann wird dieser Fehler erkannt und die Stromversorgung der Ausgangstreiber wieder abgeschaltet. Dadurch wird vermieden, dass dieser Defekt zu dauerhaft aktivierten Tönen oder Registern führt. Wenn jedoch mehr als ein Transistor einer Modulgruppe (mehrere Module mit gleicher Stromversorgung) defekt ist, dann können beim Aktivieren einer Leitung (Drücken von Tasten, Aktivieren von Registerwippen) eines defekten Transistors auch Leitungen anderer defekter Transistoren) aktiv werden. In diesem Fall muss die Verbindung von den Modulen zu den Leitungen kurzfristig unterbrochen werden.</w:t>
+      </w:r>
+    </w:p>
+    <w:p>
+      <w:pPr>
+        <w:pStyle w:val="berschrift3"/>
+      </w:pPr>
+      <w:r>
         <w:t xml:space="preserve">Setup – </w:t>
       </w:r>
       <w:proofErr w:type="spellStart"/>
@@ -7892,17 +11777,236 @@
     </w:p>
     <w:p>
       <w:pPr>
-        <w:rPr>
-          <w:lang w:eastAsia="ar-SA"/>
-        </w:rPr>
-      </w:pPr>
-    </w:p>
-    <w:p>
-      <w:pPr>
-        <w:rPr>
-          <w:lang w:eastAsia="ar-SA"/>
-        </w:rPr>
-      </w:pPr>
+        <w:pStyle w:val="berschrift3"/>
+      </w:pPr>
+      <w:r>
+        <w:t xml:space="preserve">Setup – </w:t>
+      </w:r>
+      <w:proofErr w:type="spellStart"/>
+      <w:r>
+        <w:t>EEprom</w:t>
+      </w:r>
+      <w:proofErr w:type="spellEnd"/>
+      <w:r>
+        <w:t xml:space="preserve"> – Save</w:t>
+      </w:r>
+    </w:p>
+    <w:p>
+      <w:pPr>
+        <w:rPr>
+          <w:lang w:eastAsia="ar-SA"/>
+        </w:rPr>
+      </w:pPr>
+      <w:r>
+        <w:rPr>
+          <w:lang w:eastAsia="ar-SA"/>
+        </w:rPr>
+        <w:t xml:space="preserve">Speichert alle </w:t>
+      </w:r>
+      <w:proofErr w:type="gramStart"/>
+      <w:r>
+        <w:rPr>
+          <w:lang w:eastAsia="ar-SA"/>
+        </w:rPr>
+        <w:t>aktuelle</w:t>
+      </w:r>
+      <w:proofErr w:type="gramEnd"/>
+      <w:r>
+        <w:rPr>
+          <w:lang w:eastAsia="ar-SA"/>
+        </w:rPr>
+        <w:t xml:space="preserve"> Einstellungen im Permanentspeicher (</w:t>
+      </w:r>
+      <w:proofErr w:type="spellStart"/>
+      <w:r>
+        <w:rPr>
+          <w:lang w:eastAsia="ar-SA"/>
+        </w:rPr>
+        <w:t>EEProm</w:t>
+      </w:r>
+      <w:proofErr w:type="spellEnd"/>
+      <w:r>
+        <w:rPr>
+          <w:lang w:eastAsia="ar-SA"/>
+        </w:rPr>
+        <w:t>), so dass sie beim Start wieder geladen werden. Im Normalfall ist das nicht nötig, da alle Änderungen beim Verlassen des Entsprechenden Menüs gespeichert werden.</w:t>
+      </w:r>
+    </w:p>
+    <w:p>
+      <w:pPr>
+        <w:rPr>
+          <w:lang w:eastAsia="ar-SA"/>
+        </w:rPr>
+      </w:pPr>
+      <w:r>
+        <w:rPr>
+          <w:lang w:eastAsia="ar-SA"/>
+        </w:rPr>
+        <w:t>Es erscheint kurz „</w:t>
+      </w:r>
+      <w:r>
+        <w:rPr>
+          <w:rFonts w:ascii="HD44780" w:hAnsi="HD44780" w:cs="HD44780"/>
+          <w:sz w:val="18"/>
+          <w:szCs w:val="18"/>
+          <w:lang w:eastAsia="ar-SA"/>
+        </w:rPr>
+        <w:t>sav</w:t>
+      </w:r>
+      <w:r>
+        <w:rPr>
+          <w:rFonts w:ascii="HD44780" w:hAnsi="HD44780" w:cs="HD44780"/>
+          <w:sz w:val="18"/>
+          <w:szCs w:val="18"/>
+          <w:lang w:eastAsia="ar-SA"/>
+        </w:rPr>
+        <w:t>e...</w:t>
+      </w:r>
+      <w:r>
+        <w:rPr>
+          <w:lang w:eastAsia="ar-SA"/>
+        </w:rPr>
+        <w:t>“, dann „</w:t>
+      </w:r>
+      <w:r>
+        <w:rPr>
+          <w:rFonts w:ascii="HD44780" w:hAnsi="HD44780" w:cs="HD44780"/>
+          <w:sz w:val="18"/>
+          <w:szCs w:val="18"/>
+          <w:lang w:eastAsia="ar-SA"/>
+        </w:rPr>
+        <w:t>ok</w:t>
+      </w:r>
+      <w:r>
+        <w:rPr>
+          <w:lang w:eastAsia="ar-SA"/>
+        </w:rPr>
+        <w:t>“</w:t>
+      </w:r>
+    </w:p>
+    <w:p>
+      <w:pPr>
+        <w:pStyle w:val="berschrift3"/>
+      </w:pPr>
+      <w:r>
+        <w:t xml:space="preserve">Setup – </w:t>
+      </w:r>
+      <w:proofErr w:type="spellStart"/>
+      <w:r>
+        <w:t>EEprom</w:t>
+      </w:r>
+      <w:proofErr w:type="spellEnd"/>
+      <w:r>
+        <w:t xml:space="preserve"> – </w:t>
+      </w:r>
+      <w:proofErr w:type="spellStart"/>
+      <w:r>
+        <w:t>EEBackup</w:t>
+      </w:r>
+      <w:proofErr w:type="spellEnd"/>
+    </w:p>
+    <w:p>
+      <w:pPr>
+        <w:rPr>
+          <w:lang w:eastAsia="ar-SA"/>
+        </w:rPr>
+      </w:pPr>
+      <w:r>
+        <w:rPr>
+          <w:lang w:eastAsia="ar-SA"/>
+        </w:rPr>
+        <w:t xml:space="preserve">Sichert das </w:t>
+      </w:r>
+      <w:proofErr w:type="spellStart"/>
+      <w:r>
+        <w:rPr>
+          <w:lang w:eastAsia="ar-SA"/>
+        </w:rPr>
+        <w:t>EEProm</w:t>
+      </w:r>
+      <w:proofErr w:type="spellEnd"/>
+      <w:r>
+        <w:rPr>
+          <w:lang w:eastAsia="ar-SA"/>
+        </w:rPr>
+        <w:t xml:space="preserve"> mit den aktuellen Einstellungen in einen Reservebereich.</w:t>
+      </w:r>
+    </w:p>
+    <w:p>
+      <w:pPr>
+        <w:pStyle w:val="berschrift3"/>
+      </w:pPr>
+      <w:r>
+        <w:t xml:space="preserve">Setup – </w:t>
+      </w:r>
+      <w:proofErr w:type="spellStart"/>
+      <w:r>
+        <w:t>EEprom</w:t>
+      </w:r>
+      <w:proofErr w:type="spellEnd"/>
+      <w:r>
+        <w:t xml:space="preserve"> – </w:t>
+      </w:r>
+      <w:proofErr w:type="spellStart"/>
+      <w:r>
+        <w:t>EERestore</w:t>
+      </w:r>
+      <w:proofErr w:type="spellEnd"/>
+    </w:p>
+    <w:p>
+      <w:pPr>
+        <w:rPr>
+          <w:lang w:eastAsia="ar-SA"/>
+        </w:rPr>
+      </w:pPr>
+      <w:r>
+        <w:rPr>
+          <w:lang w:eastAsia="ar-SA"/>
+        </w:rPr>
+        <w:t xml:space="preserve">Lädt das </w:t>
+      </w:r>
+      <w:proofErr w:type="spellStart"/>
+      <w:r>
+        <w:rPr>
+          <w:lang w:eastAsia="ar-SA"/>
+        </w:rPr>
+        <w:t>EEProm</w:t>
+      </w:r>
+      <w:proofErr w:type="spellEnd"/>
+      <w:r>
+        <w:rPr>
+          <w:lang w:eastAsia="ar-SA"/>
+        </w:rPr>
+        <w:t xml:space="preserve"> mit den aktuellen Einstellungen aus dem Reservebereich. </w:t>
+      </w:r>
+    </w:p>
+    <w:p>
+      <w:pPr>
+        <w:pStyle w:val="Rahmen"/>
+        <w:rPr>
+          <w:lang w:eastAsia="ar-SA"/>
+        </w:rPr>
+      </w:pPr>
+      <w:r>
+        <w:rPr>
+          <w:rStyle w:val="Fett"/>
+        </w:rPr>
+        <w:t>Achtung</w:t>
+      </w:r>
+      <w:r>
+        <w:rPr>
+          <w:lang w:eastAsia="ar-SA"/>
+        </w:rPr>
+        <w:t xml:space="preserve">: Alle aktuellen Einstellungen werden ohne Warnung überschrieben. Notieren Sie die Einstellungen vorher ggf. mit der Funktion Status  – USB – </w:t>
+      </w:r>
+      <w:proofErr w:type="spellStart"/>
+      <w:r>
+        <w:rPr>
+          <w:lang w:eastAsia="ar-SA"/>
+        </w:rPr>
+        <w:t>SendHWCfg</w:t>
+      </w:r>
+      <w:proofErr w:type="spellEnd"/>
     </w:p>
     <w:p>
       <w:pPr>
@@ -8232,7 +12336,7 @@
   <w:style w:type="paragraph" w:default="1" w:styleId="Standard">
     <w:name w:val="Normal"/>
     <w:qFormat/>
-    <w:rsid w:val="0021145F"/>
+    <w:rsid w:val="00BF18B5"/>
     <w:pPr>
       <w:widowControl/>
       <w:spacing w:after="60"/>
@@ -8304,7 +12408,6 @@
   <w:style w:type="character" w:default="1" w:styleId="Absatz-Standardschriftart">
     <w:name w:val="Default Paragraph Font"/>
     <w:uiPriority w:val="1"/>
-    <w:semiHidden/>
     <w:unhideWhenUsed/>
   </w:style>
   <w:style w:type="table" w:default="1" w:styleId="NormaleTabelle">

</xml_diff>